<commit_message>
add ztree,jqGrid 及 treeGrid控件  FancyTree，bootstrap风格的，看起是最漂亮的,
</commit_message>
<xml_diff>
--- a/Mock.Luo/数据字典.docx
+++ b/Mock.Luo/数据字典.docx
@@ -3716,8 +3716,6 @@
           <w:numId w:val="1"/>
         </w:numPr>
       </w:pPr>
-      <w:bookmarkStart w:id="0" w:name="_GoBack"/>
-      <w:bookmarkEnd w:id="0"/>
       <w:r>
         <w:rPr>
           <w:rFonts w:hint="eastAsia"/>
@@ -17681,7 +17679,7 @@
                 <w:sz w:val="19"/>
                 <w:szCs w:val="19"/>
               </w:rPr>
-              <w:t>MenuName</w:t>
+              <w:t>Name</w:t>
             </w:r>
           </w:p>
         </w:tc>
@@ -17714,17 +17712,17 @@
             </w:pPr>
             <w:r>
               <w:rPr>
+                <w:rFonts w:ascii="宋体" w:eastAsia="宋体" w:hAnsi="宋体" w:cs="宋体"/>
+                <w:sz w:val="18"/>
+              </w:rPr>
+              <w:t>nvarchar</w:t>
+            </w:r>
+            <w:r>
+              <w:rPr>
                 <w:rFonts w:ascii="宋体" w:eastAsia="宋体" w:hAnsi="宋体" w:cs="宋体" w:hint="eastAsia"/>
                 <w:sz w:val="18"/>
               </w:rPr>
-              <w:t>n</w:t>
-            </w:r>
-            <w:r>
-              <w:rPr>
-                <w:rFonts w:ascii="宋体" w:eastAsia="宋体" w:hAnsi="宋体" w:cs="宋体" w:hint="eastAsia"/>
-                <w:sz w:val="18"/>
-              </w:rPr>
-              <w:t>Varchar(50)</w:t>
+              <w:t>(50)</w:t>
             </w:r>
           </w:p>
         </w:tc>
@@ -17965,7 +17963,7 @@
                 <w:sz w:val="19"/>
                 <w:szCs w:val="19"/>
               </w:rPr>
-              <w:t>State</w:t>
+              <w:t>Expanded</w:t>
             </w:r>
           </w:p>
         </w:tc>
@@ -18000,21 +17998,21 @@
                 <w:rFonts w:ascii="宋体" w:eastAsia="宋体" w:hAnsi="宋体" w:cs="宋体"/>
                 <w:sz w:val="18"/>
               </w:rPr>
-              <w:t>N</w:t>
+              <w:t>B</w:t>
             </w:r>
             <w:r>
               <w:rPr>
                 <w:rFonts w:ascii="宋体" w:eastAsia="宋体" w:hAnsi="宋体" w:cs="宋体" w:hint="eastAsia"/>
                 <w:sz w:val="18"/>
               </w:rPr>
-              <w:t>varchar(</w:t>
-            </w:r>
-            <w:r>
-              <w:rPr>
-                <w:rFonts w:ascii="宋体" w:eastAsia="宋体" w:hAnsi="宋体" w:cs="宋体"/>
-                <w:sz w:val="18"/>
-              </w:rPr>
-              <w:t>20)</w:t>
+              <w:t>o</w:t>
+            </w:r>
+            <w:r>
+              <w:rPr>
+                <w:rFonts w:ascii="宋体" w:eastAsia="宋体" w:hAnsi="宋体" w:cs="宋体"/>
+                <w:sz w:val="18"/>
+              </w:rPr>
+              <w:t>ol</w:t>
             </w:r>
           </w:p>
         </w:tc>
@@ -18049,7 +18047,28 @@
                 <w:rFonts w:ascii="宋体" w:eastAsia="宋体" w:hAnsi="宋体" w:cs="宋体" w:hint="eastAsia"/>
                 <w:sz w:val="18"/>
               </w:rPr>
-              <w:t>状态</w:t>
+              <w:t>展开或</w:t>
+            </w:r>
+            <w:r>
+              <w:rPr>
+                <w:rFonts w:ascii="宋体" w:eastAsia="宋体" w:hAnsi="宋体" w:cs="宋体"/>
+                <w:sz w:val="18"/>
+              </w:rPr>
+              <w:t>收</w:t>
+            </w:r>
+            <w:r>
+              <w:rPr>
+                <w:rFonts w:ascii="宋体" w:eastAsia="宋体" w:hAnsi="宋体" w:cs="宋体" w:hint="eastAsia"/>
+                <w:sz w:val="18"/>
+              </w:rPr>
+              <w:t>缩</w:t>
+            </w:r>
+            <w:r>
+              <w:rPr>
+                <w:rFonts w:ascii="宋体" w:eastAsia="宋体" w:hAnsi="宋体" w:cs="宋体"/>
+                <w:sz w:val="18"/>
+              </w:rPr>
+              <w:t>。</w:t>
             </w:r>
           </w:p>
         </w:tc>
@@ -18081,13 +18100,6 @@
                 <w:sz w:val="18"/>
               </w:rPr>
             </w:pPr>
-            <w:r>
-              <w:rPr>
-                <w:rFonts w:ascii="宋体" w:eastAsia="宋体" w:hAnsi="宋体" w:cs="宋体" w:hint="eastAsia"/>
-                <w:sz w:val="18"/>
-              </w:rPr>
-              <w:t>5</w:t>
-            </w:r>
           </w:p>
         </w:tc>
         <w:tc>
@@ -18111,293 +18123,6 @@
             <w:pPr>
               <w:spacing w:before="20" w:after="20"/>
               <w:jc w:val="left"/>
-              <w:rPr>
-                <w:rFonts w:ascii="宋体" w:eastAsia="宋体" w:hAnsi="宋体" w:cs="宋体"/>
-                <w:sz w:val="18"/>
-              </w:rPr>
-            </w:pPr>
-            <w:r>
-              <w:rPr>
-                <w:rFonts w:ascii="宋体" w:eastAsia="宋体" w:hAnsi="宋体" w:cs="宋体" w:hint="eastAsia"/>
-                <w:sz w:val="18"/>
-              </w:rPr>
-              <w:t>Icon</w:t>
-            </w:r>
-          </w:p>
-        </w:tc>
-        <w:tc>
-          <w:tcPr>
-            <w:tcW w:w="1466" w:type="dxa"/>
-            <w:tcBorders>
-              <w:top w:val="single" w:sz="4" w:space="0" w:color="000000"/>
-              <w:left w:val="single" w:sz="4" w:space="0" w:color="000000"/>
-              <w:bottom w:val="single" w:sz="4" w:space="0" w:color="000000"/>
-              <w:right w:val="single" w:sz="4" w:space="0" w:color="000000"/>
-            </w:tcBorders>
-            <w:shd w:val="clear" w:color="auto" w:fill="FFFFFF"/>
-            <w:tcMar>
-              <w:top w:w="0" w:type="dxa"/>
-              <w:left w:w="108" w:type="dxa"/>
-              <w:bottom w:w="0" w:type="dxa"/>
-              <w:right w:w="108" w:type="dxa"/>
-            </w:tcMar>
-          </w:tcPr>
-          <w:p>
-            <w:pPr>
-              <w:spacing w:before="20" w:after="20"/>
-              <w:jc w:val="left"/>
-              <w:rPr>
-                <w:rFonts w:ascii="宋体" w:eastAsia="宋体" w:hAnsi="宋体" w:cs="宋体"/>
-                <w:sz w:val="18"/>
-              </w:rPr>
-            </w:pPr>
-            <w:r>
-              <w:rPr>
-                <w:rFonts w:ascii="宋体" w:eastAsia="宋体" w:hAnsi="宋体" w:cs="宋体" w:hint="eastAsia"/>
-                <w:sz w:val="18"/>
-              </w:rPr>
-              <w:t>Varchar(200)</w:t>
-            </w:r>
-          </w:p>
-        </w:tc>
-        <w:tc>
-          <w:tcPr>
-            <w:tcW w:w="4428" w:type="dxa"/>
-            <w:tcBorders>
-              <w:top w:val="single" w:sz="4" w:space="0" w:color="000000"/>
-              <w:left w:val="single" w:sz="4" w:space="0" w:color="000000"/>
-              <w:bottom w:val="single" w:sz="4" w:space="0" w:color="000000"/>
-              <w:right w:val="single" w:sz="4" w:space="0" w:color="000000"/>
-            </w:tcBorders>
-            <w:shd w:val="clear" w:color="auto" w:fill="FFFFFF"/>
-            <w:tcMar>
-              <w:top w:w="0" w:type="dxa"/>
-              <w:left w:w="108" w:type="dxa"/>
-              <w:bottom w:w="0" w:type="dxa"/>
-              <w:right w:w="108" w:type="dxa"/>
-            </w:tcMar>
-          </w:tcPr>
-          <w:p>
-            <w:pPr>
-              <w:spacing w:before="20" w:after="20"/>
-              <w:jc w:val="left"/>
-              <w:rPr>
-                <w:rFonts w:ascii="宋体" w:eastAsia="宋体" w:hAnsi="宋体" w:cs="宋体"/>
-                <w:sz w:val="18"/>
-              </w:rPr>
-            </w:pPr>
-            <w:r>
-              <w:rPr>
-                <w:rFonts w:ascii="宋体" w:eastAsia="宋体" w:hAnsi="宋体" w:cs="宋体" w:hint="eastAsia"/>
-                <w:sz w:val="18"/>
-              </w:rPr>
-              <w:t>菜单图标</w:t>
-            </w:r>
-          </w:p>
-        </w:tc>
-      </w:tr>
-      <w:tr>
-        <w:tc>
-          <w:tcPr>
-            <w:tcW w:w="680" w:type="dxa"/>
-            <w:tcBorders>
-              <w:top w:val="single" w:sz="4" w:space="0" w:color="000000"/>
-              <w:left w:val="single" w:sz="4" w:space="0" w:color="000000"/>
-              <w:bottom w:val="single" w:sz="4" w:space="0" w:color="000000"/>
-              <w:right w:val="single" w:sz="4" w:space="0" w:color="000000"/>
-            </w:tcBorders>
-            <w:shd w:val="clear" w:color="auto" w:fill="FFFFFF"/>
-            <w:tcMar>
-              <w:top w:w="0" w:type="dxa"/>
-              <w:left w:w="108" w:type="dxa"/>
-              <w:bottom w:w="0" w:type="dxa"/>
-              <w:right w:w="108" w:type="dxa"/>
-            </w:tcMar>
-            <w:hideMark/>
-          </w:tcPr>
-          <w:p>
-            <w:pPr>
-              <w:spacing w:before="20" w:after="20"/>
-              <w:jc w:val="left"/>
-              <w:rPr>
-                <w:rFonts w:ascii="宋体" w:eastAsia="宋体" w:hAnsi="宋体" w:cs="宋体"/>
-                <w:sz w:val="18"/>
-              </w:rPr>
-            </w:pPr>
-            <w:r>
-              <w:rPr>
-                <w:rFonts w:ascii="宋体" w:eastAsia="宋体" w:hAnsi="宋体" w:cs="宋体" w:hint="eastAsia"/>
-                <w:sz w:val="18"/>
-              </w:rPr>
-              <w:t>4</w:t>
-            </w:r>
-          </w:p>
-        </w:tc>
-        <w:tc>
-          <w:tcPr>
-            <w:tcW w:w="1850" w:type="dxa"/>
-            <w:tcBorders>
-              <w:top w:val="single" w:sz="4" w:space="0" w:color="000000"/>
-              <w:left w:val="single" w:sz="4" w:space="0" w:color="000000"/>
-              <w:bottom w:val="single" w:sz="4" w:space="0" w:color="000000"/>
-              <w:right w:val="single" w:sz="4" w:space="0" w:color="000000"/>
-            </w:tcBorders>
-            <w:shd w:val="clear" w:color="auto" w:fill="FFFFFF"/>
-            <w:tcMar>
-              <w:top w:w="0" w:type="dxa"/>
-              <w:left w:w="108" w:type="dxa"/>
-              <w:bottom w:w="0" w:type="dxa"/>
-              <w:right w:w="108" w:type="dxa"/>
-            </w:tcMar>
-            <w:hideMark/>
-          </w:tcPr>
-          <w:p>
-            <w:pPr>
-              <w:spacing w:before="20" w:after="20"/>
-              <w:jc w:val="left"/>
-              <w:rPr>
-                <w:rFonts w:ascii="宋体" w:eastAsia="宋体" w:hAnsi="宋体" w:cs="宋体"/>
-                <w:sz w:val="18"/>
-              </w:rPr>
-            </w:pPr>
-            <w:r>
-              <w:rPr>
-                <w:rFonts w:ascii="宋体" w:eastAsia="宋体" w:hAnsi="宋体" w:cs="宋体" w:hint="eastAsia"/>
-                <w:sz w:val="18"/>
-              </w:rPr>
-              <w:t>LinkUrl</w:t>
-            </w:r>
-          </w:p>
-        </w:tc>
-        <w:tc>
-          <w:tcPr>
-            <w:tcW w:w="1466" w:type="dxa"/>
-            <w:tcBorders>
-              <w:top w:val="single" w:sz="4" w:space="0" w:color="000000"/>
-              <w:left w:val="single" w:sz="4" w:space="0" w:color="000000"/>
-              <w:bottom w:val="single" w:sz="4" w:space="0" w:color="000000"/>
-              <w:right w:val="single" w:sz="4" w:space="0" w:color="000000"/>
-            </w:tcBorders>
-            <w:shd w:val="clear" w:color="auto" w:fill="FFFFFF"/>
-            <w:tcMar>
-              <w:top w:w="0" w:type="dxa"/>
-              <w:left w:w="108" w:type="dxa"/>
-              <w:bottom w:w="0" w:type="dxa"/>
-              <w:right w:w="108" w:type="dxa"/>
-            </w:tcMar>
-            <w:hideMark/>
-          </w:tcPr>
-          <w:p>
-            <w:pPr>
-              <w:spacing w:before="20" w:after="20"/>
-              <w:jc w:val="left"/>
-              <w:rPr>
-                <w:rFonts w:ascii="宋体" w:eastAsia="宋体" w:hAnsi="宋体" w:cs="宋体"/>
-                <w:sz w:val="18"/>
-              </w:rPr>
-            </w:pPr>
-            <w:r>
-              <w:rPr>
-                <w:rFonts w:ascii="宋体" w:eastAsia="宋体" w:hAnsi="宋体" w:cs="宋体" w:hint="eastAsia"/>
-                <w:sz w:val="18"/>
-              </w:rPr>
-              <w:t>Varchar(200)</w:t>
-            </w:r>
-          </w:p>
-        </w:tc>
-        <w:tc>
-          <w:tcPr>
-            <w:tcW w:w="4428" w:type="dxa"/>
-            <w:tcBorders>
-              <w:top w:val="single" w:sz="4" w:space="0" w:color="000000"/>
-              <w:left w:val="single" w:sz="4" w:space="0" w:color="000000"/>
-              <w:bottom w:val="single" w:sz="4" w:space="0" w:color="000000"/>
-              <w:right w:val="single" w:sz="4" w:space="0" w:color="000000"/>
-            </w:tcBorders>
-            <w:shd w:val="clear" w:color="auto" w:fill="FFFFFF"/>
-            <w:tcMar>
-              <w:top w:w="0" w:type="dxa"/>
-              <w:left w:w="108" w:type="dxa"/>
-              <w:bottom w:w="0" w:type="dxa"/>
-              <w:right w:w="108" w:type="dxa"/>
-            </w:tcMar>
-            <w:hideMark/>
-          </w:tcPr>
-          <w:p>
-            <w:pPr>
-              <w:spacing w:before="20" w:after="20"/>
-              <w:jc w:val="left"/>
-              <w:rPr>
-                <w:rFonts w:ascii="宋体" w:eastAsia="宋体" w:hAnsi="宋体" w:cs="宋体"/>
-                <w:sz w:val="18"/>
-              </w:rPr>
-            </w:pPr>
-            <w:r>
-              <w:rPr>
-                <w:rFonts w:ascii="宋体" w:eastAsia="宋体" w:hAnsi="宋体" w:cs="宋体" w:hint="eastAsia"/>
-                <w:sz w:val="18"/>
-              </w:rPr>
-              <w:t>链接的URL</w:t>
-            </w:r>
-          </w:p>
-        </w:tc>
-      </w:tr>
-      <w:tr>
-        <w:tc>
-          <w:tcPr>
-            <w:tcW w:w="680" w:type="dxa"/>
-            <w:tcBorders>
-              <w:top w:val="single" w:sz="4" w:space="0" w:color="000000"/>
-              <w:left w:val="single" w:sz="4" w:space="0" w:color="000000"/>
-              <w:bottom w:val="single" w:sz="4" w:space="0" w:color="000000"/>
-              <w:right w:val="single" w:sz="4" w:space="0" w:color="000000"/>
-            </w:tcBorders>
-            <w:shd w:val="clear" w:color="auto" w:fill="FFFFFF"/>
-            <w:tcMar>
-              <w:top w:w="0" w:type="dxa"/>
-              <w:left w:w="108" w:type="dxa"/>
-              <w:bottom w:w="0" w:type="dxa"/>
-              <w:right w:w="108" w:type="dxa"/>
-            </w:tcMar>
-          </w:tcPr>
-          <w:p>
-            <w:pPr>
-              <w:spacing w:before="20" w:after="20"/>
-              <w:jc w:val="left"/>
-              <w:rPr>
-                <w:rFonts w:ascii="宋体" w:eastAsia="宋体" w:hAnsi="宋体" w:cs="宋体"/>
-                <w:sz w:val="18"/>
-              </w:rPr>
-            </w:pPr>
-          </w:p>
-        </w:tc>
-        <w:tc>
-          <w:tcPr>
-            <w:tcW w:w="1850" w:type="dxa"/>
-            <w:tcBorders>
-              <w:top w:val="single" w:sz="4" w:space="0" w:color="000000"/>
-              <w:left w:val="single" w:sz="4" w:space="0" w:color="000000"/>
-              <w:bottom w:val="single" w:sz="4" w:space="0" w:color="000000"/>
-              <w:right w:val="single" w:sz="4" w:space="0" w:color="000000"/>
-            </w:tcBorders>
-            <w:shd w:val="clear" w:color="auto" w:fill="FFFFFF"/>
-            <w:tcMar>
-              <w:top w:w="0" w:type="dxa"/>
-              <w:left w:w="108" w:type="dxa"/>
-              <w:bottom w:w="0" w:type="dxa"/>
-              <w:right w:w="108" w:type="dxa"/>
-            </w:tcMar>
-          </w:tcPr>
-          <w:p>
-            <w:pPr>
-              <w:spacing w:before="20" w:after="20"/>
-              <w:jc w:val="left"/>
-              <w:rPr>
-                <w:rFonts w:ascii="宋体" w:eastAsia="宋体" w:hAnsi="宋体" w:cs="宋体"/>
-                <w:sz w:val="18"/>
-              </w:rPr>
-            </w:pPr>
-            <w:r>
               <w:rPr>
                 <w:rFonts w:ascii="新宋体" w:eastAsia="新宋体" w:cs="新宋体"/>
                 <w:color w:val="000000"/>
@@ -18405,6 +18130,477 @@
                 <w:sz w:val="19"/>
                 <w:szCs w:val="19"/>
               </w:rPr>
+            </w:pPr>
+            <w:r>
+              <w:rPr>
+                <w:rFonts w:ascii="新宋体" w:eastAsia="新宋体" w:cs="新宋体"/>
+                <w:color w:val="000000"/>
+                <w:kern w:val="0"/>
+                <w:sz w:val="19"/>
+                <w:szCs w:val="19"/>
+              </w:rPr>
+              <w:t>Folder</w:t>
+            </w:r>
+          </w:p>
+        </w:tc>
+        <w:tc>
+          <w:tcPr>
+            <w:tcW w:w="1466" w:type="dxa"/>
+            <w:tcBorders>
+              <w:top w:val="single" w:sz="4" w:space="0" w:color="000000"/>
+              <w:left w:val="single" w:sz="4" w:space="0" w:color="000000"/>
+              <w:bottom w:val="single" w:sz="4" w:space="0" w:color="000000"/>
+              <w:right w:val="single" w:sz="4" w:space="0" w:color="000000"/>
+            </w:tcBorders>
+            <w:shd w:val="clear" w:color="auto" w:fill="FFFFFF"/>
+            <w:tcMar>
+              <w:top w:w="0" w:type="dxa"/>
+              <w:left w:w="108" w:type="dxa"/>
+              <w:bottom w:w="0" w:type="dxa"/>
+              <w:right w:w="108" w:type="dxa"/>
+            </w:tcMar>
+          </w:tcPr>
+          <w:p>
+            <w:pPr>
+              <w:spacing w:before="20" w:after="20"/>
+              <w:jc w:val="left"/>
+              <w:rPr>
+                <w:rFonts w:ascii="宋体" w:eastAsia="宋体" w:hAnsi="宋体" w:cs="宋体"/>
+                <w:sz w:val="18"/>
+              </w:rPr>
+            </w:pPr>
+            <w:r>
+              <w:rPr>
+                <w:rFonts w:ascii="宋体" w:eastAsia="宋体" w:hAnsi="宋体" w:cs="宋体"/>
+                <w:sz w:val="18"/>
+              </w:rPr>
+              <w:t>B</w:t>
+            </w:r>
+            <w:r>
+              <w:rPr>
+                <w:rFonts w:ascii="宋体" w:eastAsia="宋体" w:hAnsi="宋体" w:cs="宋体" w:hint="eastAsia"/>
+                <w:sz w:val="18"/>
+              </w:rPr>
+              <w:t>o</w:t>
+            </w:r>
+            <w:r>
+              <w:rPr>
+                <w:rFonts w:ascii="宋体" w:eastAsia="宋体" w:hAnsi="宋体" w:cs="宋体"/>
+                <w:sz w:val="18"/>
+              </w:rPr>
+              <w:t>ol</w:t>
+            </w:r>
+          </w:p>
+        </w:tc>
+        <w:tc>
+          <w:tcPr>
+            <w:tcW w:w="4428" w:type="dxa"/>
+            <w:tcBorders>
+              <w:top w:val="single" w:sz="4" w:space="0" w:color="000000"/>
+              <w:left w:val="single" w:sz="4" w:space="0" w:color="000000"/>
+              <w:bottom w:val="single" w:sz="4" w:space="0" w:color="000000"/>
+              <w:right w:val="single" w:sz="4" w:space="0" w:color="000000"/>
+            </w:tcBorders>
+            <w:shd w:val="clear" w:color="auto" w:fill="FFFFFF"/>
+            <w:tcMar>
+              <w:top w:w="0" w:type="dxa"/>
+              <w:left w:w="108" w:type="dxa"/>
+              <w:bottom w:w="0" w:type="dxa"/>
+              <w:right w:w="108" w:type="dxa"/>
+            </w:tcMar>
+          </w:tcPr>
+          <w:p>
+            <w:pPr>
+              <w:spacing w:before="20" w:after="20"/>
+              <w:jc w:val="left"/>
+              <w:rPr>
+                <w:rFonts w:ascii="宋体" w:eastAsia="宋体" w:hAnsi="宋体" w:cs="宋体"/>
+                <w:sz w:val="18"/>
+              </w:rPr>
+            </w:pPr>
+            <w:r>
+              <w:rPr>
+                <w:rFonts w:ascii="宋体" w:eastAsia="宋体" w:hAnsi="宋体" w:cs="宋体" w:hint="eastAsia"/>
+                <w:sz w:val="18"/>
+              </w:rPr>
+              <w:t>文件</w:t>
+            </w:r>
+            <w:r>
+              <w:rPr>
+                <w:rFonts w:ascii="宋体" w:eastAsia="宋体" w:hAnsi="宋体" w:cs="宋体"/>
+                <w:sz w:val="18"/>
+              </w:rPr>
+              <w:t>是否</w:t>
+            </w:r>
+          </w:p>
+        </w:tc>
+      </w:tr>
+      <w:tr>
+        <w:tc>
+          <w:tcPr>
+            <w:tcW w:w="680" w:type="dxa"/>
+            <w:tcBorders>
+              <w:top w:val="single" w:sz="4" w:space="0" w:color="000000"/>
+              <w:left w:val="single" w:sz="4" w:space="0" w:color="000000"/>
+              <w:bottom w:val="single" w:sz="4" w:space="0" w:color="000000"/>
+              <w:right w:val="single" w:sz="4" w:space="0" w:color="000000"/>
+            </w:tcBorders>
+            <w:shd w:val="clear" w:color="auto" w:fill="FFFFFF"/>
+            <w:tcMar>
+              <w:top w:w="0" w:type="dxa"/>
+              <w:left w:w="108" w:type="dxa"/>
+              <w:bottom w:w="0" w:type="dxa"/>
+              <w:right w:w="108" w:type="dxa"/>
+            </w:tcMar>
+          </w:tcPr>
+          <w:p>
+            <w:pPr>
+              <w:spacing w:before="20" w:after="20"/>
+              <w:jc w:val="left"/>
+              <w:rPr>
+                <w:rFonts w:ascii="宋体" w:eastAsia="宋体" w:hAnsi="宋体" w:cs="宋体"/>
+                <w:sz w:val="18"/>
+              </w:rPr>
+            </w:pPr>
+            <w:r>
+              <w:rPr>
+                <w:rFonts w:ascii="宋体" w:eastAsia="宋体" w:hAnsi="宋体" w:cs="宋体" w:hint="eastAsia"/>
+                <w:sz w:val="18"/>
+              </w:rPr>
+              <w:t>5</w:t>
+            </w:r>
+          </w:p>
+        </w:tc>
+        <w:tc>
+          <w:tcPr>
+            <w:tcW w:w="1850" w:type="dxa"/>
+            <w:tcBorders>
+              <w:top w:val="single" w:sz="4" w:space="0" w:color="000000"/>
+              <w:left w:val="single" w:sz="4" w:space="0" w:color="000000"/>
+              <w:bottom w:val="single" w:sz="4" w:space="0" w:color="000000"/>
+              <w:right w:val="single" w:sz="4" w:space="0" w:color="000000"/>
+            </w:tcBorders>
+            <w:shd w:val="clear" w:color="auto" w:fill="FFFFFF"/>
+            <w:tcMar>
+              <w:top w:w="0" w:type="dxa"/>
+              <w:left w:w="108" w:type="dxa"/>
+              <w:bottom w:w="0" w:type="dxa"/>
+              <w:right w:w="108" w:type="dxa"/>
+            </w:tcMar>
+          </w:tcPr>
+          <w:p>
+            <w:pPr>
+              <w:spacing w:before="20" w:after="20"/>
+              <w:jc w:val="left"/>
+              <w:rPr>
+                <w:rFonts w:ascii="宋体" w:eastAsia="宋体" w:hAnsi="宋体" w:cs="宋体"/>
+                <w:sz w:val="18"/>
+              </w:rPr>
+            </w:pPr>
+            <w:r>
+              <w:rPr>
+                <w:rFonts w:ascii="宋体" w:eastAsia="宋体" w:hAnsi="宋体" w:cs="宋体" w:hint="eastAsia"/>
+                <w:sz w:val="18"/>
+              </w:rPr>
+              <w:t>Icon</w:t>
+            </w:r>
+          </w:p>
+        </w:tc>
+        <w:tc>
+          <w:tcPr>
+            <w:tcW w:w="1466" w:type="dxa"/>
+            <w:tcBorders>
+              <w:top w:val="single" w:sz="4" w:space="0" w:color="000000"/>
+              <w:left w:val="single" w:sz="4" w:space="0" w:color="000000"/>
+              <w:bottom w:val="single" w:sz="4" w:space="0" w:color="000000"/>
+              <w:right w:val="single" w:sz="4" w:space="0" w:color="000000"/>
+            </w:tcBorders>
+            <w:shd w:val="clear" w:color="auto" w:fill="FFFFFF"/>
+            <w:tcMar>
+              <w:top w:w="0" w:type="dxa"/>
+              <w:left w:w="108" w:type="dxa"/>
+              <w:bottom w:w="0" w:type="dxa"/>
+              <w:right w:w="108" w:type="dxa"/>
+            </w:tcMar>
+          </w:tcPr>
+          <w:p>
+            <w:pPr>
+              <w:spacing w:before="20" w:after="20"/>
+              <w:jc w:val="left"/>
+              <w:rPr>
+                <w:rFonts w:ascii="宋体" w:eastAsia="宋体" w:hAnsi="宋体" w:cs="宋体"/>
+                <w:sz w:val="18"/>
+              </w:rPr>
+            </w:pPr>
+            <w:r>
+              <w:rPr>
+                <w:rFonts w:ascii="宋体" w:eastAsia="宋体" w:hAnsi="宋体" w:cs="宋体"/>
+                <w:sz w:val="18"/>
+              </w:rPr>
+              <w:t>nvarchar</w:t>
+            </w:r>
+            <w:r>
+              <w:rPr>
+                <w:rFonts w:ascii="宋体" w:eastAsia="宋体" w:hAnsi="宋体" w:cs="宋体" w:hint="eastAsia"/>
+                <w:sz w:val="18"/>
+              </w:rPr>
+              <w:t>(200)</w:t>
+            </w:r>
+          </w:p>
+        </w:tc>
+        <w:tc>
+          <w:tcPr>
+            <w:tcW w:w="4428" w:type="dxa"/>
+            <w:tcBorders>
+              <w:top w:val="single" w:sz="4" w:space="0" w:color="000000"/>
+              <w:left w:val="single" w:sz="4" w:space="0" w:color="000000"/>
+              <w:bottom w:val="single" w:sz="4" w:space="0" w:color="000000"/>
+              <w:right w:val="single" w:sz="4" w:space="0" w:color="000000"/>
+            </w:tcBorders>
+            <w:shd w:val="clear" w:color="auto" w:fill="FFFFFF"/>
+            <w:tcMar>
+              <w:top w:w="0" w:type="dxa"/>
+              <w:left w:w="108" w:type="dxa"/>
+              <w:bottom w:w="0" w:type="dxa"/>
+              <w:right w:w="108" w:type="dxa"/>
+            </w:tcMar>
+          </w:tcPr>
+          <w:p>
+            <w:pPr>
+              <w:spacing w:before="20" w:after="20"/>
+              <w:jc w:val="left"/>
+              <w:rPr>
+                <w:rFonts w:ascii="宋体" w:eastAsia="宋体" w:hAnsi="宋体" w:cs="宋体"/>
+                <w:sz w:val="18"/>
+              </w:rPr>
+            </w:pPr>
+            <w:r>
+              <w:rPr>
+                <w:rFonts w:ascii="宋体" w:eastAsia="宋体" w:hAnsi="宋体" w:cs="宋体" w:hint="eastAsia"/>
+                <w:sz w:val="18"/>
+              </w:rPr>
+              <w:t>菜单图标</w:t>
+            </w:r>
+          </w:p>
+        </w:tc>
+      </w:tr>
+      <w:tr>
+        <w:tc>
+          <w:tcPr>
+            <w:tcW w:w="680" w:type="dxa"/>
+            <w:tcBorders>
+              <w:top w:val="single" w:sz="4" w:space="0" w:color="000000"/>
+              <w:left w:val="single" w:sz="4" w:space="0" w:color="000000"/>
+              <w:bottom w:val="single" w:sz="4" w:space="0" w:color="000000"/>
+              <w:right w:val="single" w:sz="4" w:space="0" w:color="000000"/>
+            </w:tcBorders>
+            <w:shd w:val="clear" w:color="auto" w:fill="FFFFFF"/>
+            <w:tcMar>
+              <w:top w:w="0" w:type="dxa"/>
+              <w:left w:w="108" w:type="dxa"/>
+              <w:bottom w:w="0" w:type="dxa"/>
+              <w:right w:w="108" w:type="dxa"/>
+            </w:tcMar>
+            <w:hideMark/>
+          </w:tcPr>
+          <w:p>
+            <w:pPr>
+              <w:spacing w:before="20" w:after="20"/>
+              <w:jc w:val="left"/>
+              <w:rPr>
+                <w:rFonts w:ascii="宋体" w:eastAsia="宋体" w:hAnsi="宋体" w:cs="宋体"/>
+                <w:sz w:val="18"/>
+              </w:rPr>
+            </w:pPr>
+            <w:r>
+              <w:rPr>
+                <w:rFonts w:ascii="宋体" w:eastAsia="宋体" w:hAnsi="宋体" w:cs="宋体" w:hint="eastAsia"/>
+                <w:sz w:val="18"/>
+              </w:rPr>
+              <w:lastRenderedPageBreak/>
+              <w:t>4</w:t>
+            </w:r>
+          </w:p>
+        </w:tc>
+        <w:tc>
+          <w:tcPr>
+            <w:tcW w:w="1850" w:type="dxa"/>
+            <w:tcBorders>
+              <w:top w:val="single" w:sz="4" w:space="0" w:color="000000"/>
+              <w:left w:val="single" w:sz="4" w:space="0" w:color="000000"/>
+              <w:bottom w:val="single" w:sz="4" w:space="0" w:color="000000"/>
+              <w:right w:val="single" w:sz="4" w:space="0" w:color="000000"/>
+            </w:tcBorders>
+            <w:shd w:val="clear" w:color="auto" w:fill="FFFFFF"/>
+            <w:tcMar>
+              <w:top w:w="0" w:type="dxa"/>
+              <w:left w:w="108" w:type="dxa"/>
+              <w:bottom w:w="0" w:type="dxa"/>
+              <w:right w:w="108" w:type="dxa"/>
+            </w:tcMar>
+            <w:hideMark/>
+          </w:tcPr>
+          <w:p>
+            <w:pPr>
+              <w:spacing w:before="20" w:after="20"/>
+              <w:jc w:val="left"/>
+              <w:rPr>
+                <w:rFonts w:ascii="宋体" w:eastAsia="宋体" w:hAnsi="宋体" w:cs="宋体"/>
+                <w:sz w:val="18"/>
+              </w:rPr>
+            </w:pPr>
+            <w:r>
+              <w:rPr>
+                <w:rFonts w:ascii="宋体" w:eastAsia="宋体" w:hAnsi="宋体" w:cs="宋体" w:hint="eastAsia"/>
+                <w:sz w:val="18"/>
+              </w:rPr>
+              <w:t>LinkUrl</w:t>
+            </w:r>
+          </w:p>
+        </w:tc>
+        <w:tc>
+          <w:tcPr>
+            <w:tcW w:w="1466" w:type="dxa"/>
+            <w:tcBorders>
+              <w:top w:val="single" w:sz="4" w:space="0" w:color="000000"/>
+              <w:left w:val="single" w:sz="4" w:space="0" w:color="000000"/>
+              <w:bottom w:val="single" w:sz="4" w:space="0" w:color="000000"/>
+              <w:right w:val="single" w:sz="4" w:space="0" w:color="000000"/>
+            </w:tcBorders>
+            <w:shd w:val="clear" w:color="auto" w:fill="FFFFFF"/>
+            <w:tcMar>
+              <w:top w:w="0" w:type="dxa"/>
+              <w:left w:w="108" w:type="dxa"/>
+              <w:bottom w:w="0" w:type="dxa"/>
+              <w:right w:w="108" w:type="dxa"/>
+            </w:tcMar>
+            <w:hideMark/>
+          </w:tcPr>
+          <w:p>
+            <w:pPr>
+              <w:spacing w:before="20" w:after="20"/>
+              <w:jc w:val="left"/>
+              <w:rPr>
+                <w:rFonts w:ascii="宋体" w:eastAsia="宋体" w:hAnsi="宋体" w:cs="宋体"/>
+                <w:sz w:val="18"/>
+              </w:rPr>
+            </w:pPr>
+            <w:r>
+              <w:rPr>
+                <w:rFonts w:ascii="宋体" w:eastAsia="宋体" w:hAnsi="宋体" w:cs="宋体"/>
+                <w:sz w:val="18"/>
+              </w:rPr>
+              <w:t>nvarchar</w:t>
+            </w:r>
+            <w:r>
+              <w:rPr>
+                <w:rFonts w:ascii="宋体" w:eastAsia="宋体" w:hAnsi="宋体" w:cs="宋体" w:hint="eastAsia"/>
+                <w:sz w:val="18"/>
+              </w:rPr>
+              <w:t>(200)</w:t>
+            </w:r>
+          </w:p>
+        </w:tc>
+        <w:tc>
+          <w:tcPr>
+            <w:tcW w:w="4428" w:type="dxa"/>
+            <w:tcBorders>
+              <w:top w:val="single" w:sz="4" w:space="0" w:color="000000"/>
+              <w:left w:val="single" w:sz="4" w:space="0" w:color="000000"/>
+              <w:bottom w:val="single" w:sz="4" w:space="0" w:color="000000"/>
+              <w:right w:val="single" w:sz="4" w:space="0" w:color="000000"/>
+            </w:tcBorders>
+            <w:shd w:val="clear" w:color="auto" w:fill="FFFFFF"/>
+            <w:tcMar>
+              <w:top w:w="0" w:type="dxa"/>
+              <w:left w:w="108" w:type="dxa"/>
+              <w:bottom w:w="0" w:type="dxa"/>
+              <w:right w:w="108" w:type="dxa"/>
+            </w:tcMar>
+            <w:hideMark/>
+          </w:tcPr>
+          <w:p>
+            <w:pPr>
+              <w:spacing w:before="20" w:after="20"/>
+              <w:jc w:val="left"/>
+              <w:rPr>
+                <w:rFonts w:ascii="宋体" w:eastAsia="宋体" w:hAnsi="宋体" w:cs="宋体"/>
+                <w:sz w:val="18"/>
+              </w:rPr>
+            </w:pPr>
+            <w:r>
+              <w:rPr>
+                <w:rFonts w:ascii="宋体" w:eastAsia="宋体" w:hAnsi="宋体" w:cs="宋体" w:hint="eastAsia"/>
+                <w:sz w:val="18"/>
+              </w:rPr>
+              <w:t>链接的URL</w:t>
+            </w:r>
+          </w:p>
+        </w:tc>
+      </w:tr>
+      <w:tr>
+        <w:tc>
+          <w:tcPr>
+            <w:tcW w:w="680" w:type="dxa"/>
+            <w:tcBorders>
+              <w:top w:val="single" w:sz="4" w:space="0" w:color="000000"/>
+              <w:left w:val="single" w:sz="4" w:space="0" w:color="000000"/>
+              <w:bottom w:val="single" w:sz="4" w:space="0" w:color="000000"/>
+              <w:right w:val="single" w:sz="4" w:space="0" w:color="000000"/>
+            </w:tcBorders>
+            <w:shd w:val="clear" w:color="auto" w:fill="FFFFFF"/>
+            <w:tcMar>
+              <w:top w:w="0" w:type="dxa"/>
+              <w:left w:w="108" w:type="dxa"/>
+              <w:bottom w:w="0" w:type="dxa"/>
+              <w:right w:w="108" w:type="dxa"/>
+            </w:tcMar>
+          </w:tcPr>
+          <w:p>
+            <w:pPr>
+              <w:spacing w:before="20" w:after="20"/>
+              <w:jc w:val="left"/>
+              <w:rPr>
+                <w:rFonts w:ascii="宋体" w:eastAsia="宋体" w:hAnsi="宋体" w:cs="宋体"/>
+                <w:sz w:val="18"/>
+              </w:rPr>
+            </w:pPr>
+          </w:p>
+        </w:tc>
+        <w:tc>
+          <w:tcPr>
+            <w:tcW w:w="1850" w:type="dxa"/>
+            <w:tcBorders>
+              <w:top w:val="single" w:sz="4" w:space="0" w:color="000000"/>
+              <w:left w:val="single" w:sz="4" w:space="0" w:color="000000"/>
+              <w:bottom w:val="single" w:sz="4" w:space="0" w:color="000000"/>
+              <w:right w:val="single" w:sz="4" w:space="0" w:color="000000"/>
+            </w:tcBorders>
+            <w:shd w:val="clear" w:color="auto" w:fill="FFFFFF"/>
+            <w:tcMar>
+              <w:top w:w="0" w:type="dxa"/>
+              <w:left w:w="108" w:type="dxa"/>
+              <w:bottom w:w="0" w:type="dxa"/>
+              <w:right w:w="108" w:type="dxa"/>
+            </w:tcMar>
+          </w:tcPr>
+          <w:p>
+            <w:pPr>
+              <w:spacing w:before="20" w:after="20"/>
+              <w:jc w:val="left"/>
+              <w:rPr>
+                <w:rFonts w:ascii="宋体" w:eastAsia="宋体" w:hAnsi="宋体" w:cs="宋体"/>
+                <w:sz w:val="18"/>
+              </w:rPr>
+            </w:pPr>
+            <w:r>
+              <w:rPr>
+                <w:rFonts w:ascii="新宋体" w:eastAsia="新宋体" w:cs="新宋体"/>
+                <w:color w:val="000000"/>
+                <w:kern w:val="0"/>
+                <w:sz w:val="19"/>
+                <w:szCs w:val="19"/>
+              </w:rPr>
               <w:t>Target</w:t>
             </w:r>
           </w:p>
@@ -18440,14 +18636,14 @@
                 <w:rFonts w:ascii="宋体" w:eastAsia="宋体" w:hAnsi="宋体" w:cs="宋体"/>
                 <w:sz w:val="18"/>
               </w:rPr>
-              <w:t>N</w:t>
+              <w:t>nvarchar</w:t>
             </w:r>
             <w:r>
               <w:rPr>
                 <w:rFonts w:ascii="宋体" w:eastAsia="宋体" w:hAnsi="宋体" w:cs="宋体" w:hint="eastAsia"/>
                 <w:sz w:val="18"/>
               </w:rPr>
-              <w:t>varchar(20)</w:t>
+              <w:t>(20)</w:t>
             </w:r>
           </w:p>
         </w:tc>
@@ -21899,6 +22095,7 @@
                 <w:rFonts w:ascii="宋体" w:eastAsia="宋体" w:hAnsi="宋体" w:cs="宋体" w:hint="eastAsia"/>
                 <w:sz w:val="18"/>
               </w:rPr>
+              <w:lastRenderedPageBreak/>
               <w:t>3</w:t>
             </w:r>
           </w:p>
@@ -22040,7 +22237,6 @@
                 <w:rFonts w:ascii="宋体" w:eastAsia="宋体" w:hAnsi="宋体" w:cs="宋体" w:hint="eastAsia"/>
                 <w:sz w:val="18"/>
               </w:rPr>
-              <w:lastRenderedPageBreak/>
               <w:t>4</w:t>
             </w:r>
           </w:p>
@@ -22508,15 +22704,15 @@
         <w:tblLook w:val="04A0" w:firstRow="1" w:lastRow="0" w:firstColumn="1" w:lastColumn="0" w:noHBand="0" w:noVBand="1"/>
       </w:tblPr>
       <w:tblGrid>
-        <w:gridCol w:w="680"/>
+        <w:gridCol w:w="679"/>
         <w:gridCol w:w="1656"/>
-        <w:gridCol w:w="1376"/>
-        <w:gridCol w:w="4712"/>
+        <w:gridCol w:w="1386"/>
+        <w:gridCol w:w="4703"/>
       </w:tblGrid>
       <w:tr>
         <w:tc>
           <w:tcPr>
-            <w:tcW w:w="680" w:type="dxa"/>
+            <w:tcW w:w="679" w:type="dxa"/>
             <w:tcBorders>
               <w:top w:val="single" w:sz="4" w:space="0" w:color="000000"/>
               <w:left w:val="single" w:sz="4" w:space="0" w:color="000000"/>
@@ -22588,7 +22784,7 @@
         </w:tc>
         <w:tc>
           <w:tcPr>
-            <w:tcW w:w="1376" w:type="dxa"/>
+            <w:tcW w:w="1386" w:type="dxa"/>
             <w:tcBorders>
               <w:top w:val="single" w:sz="4" w:space="0" w:color="000000"/>
               <w:left w:val="single" w:sz="4" w:space="0" w:color="000000"/>
@@ -22624,7 +22820,7 @@
         </w:tc>
         <w:tc>
           <w:tcPr>
-            <w:tcW w:w="4712" w:type="dxa"/>
+            <w:tcW w:w="4703" w:type="dxa"/>
             <w:tcBorders>
               <w:top w:val="single" w:sz="4" w:space="0" w:color="000000"/>
               <w:left w:val="single" w:sz="4" w:space="0" w:color="000000"/>
@@ -22662,7 +22858,7 @@
       <w:tr>
         <w:tc>
           <w:tcPr>
-            <w:tcW w:w="680" w:type="dxa"/>
+            <w:tcW w:w="679" w:type="dxa"/>
             <w:tcBorders>
               <w:top w:val="single" w:sz="4" w:space="0" w:color="000000"/>
               <w:left w:val="single" w:sz="4" w:space="0" w:color="000000"/>
@@ -22723,19 +22919,18 @@
             </w:pPr>
             <w:r>
               <w:rPr>
-                <w:rFonts w:ascii="新宋体" w:hAnsi="新宋体" w:cs="新宋体"/>
-                <w:color w:val="000000"/>
-                <w:kern w:val="0"/>
-                <w:sz w:val="19"/>
-                <w:szCs w:val="19"/>
-              </w:rPr>
-              <w:t>ID</w:t>
-            </w:r>
-          </w:p>
-        </w:tc>
-        <w:tc>
-          <w:tcPr>
-            <w:tcW w:w="1376" w:type="dxa"/>
+                <w:rFonts w:ascii="宋体" w:eastAsia="宋体" w:hAnsi="宋体"/>
+                <w:sz w:val="18"/>
+              </w:rPr>
+              <w:t>Id</w:t>
+            </w:r>
+            <w:bookmarkStart w:id="0" w:name="_GoBack"/>
+            <w:bookmarkEnd w:id="0"/>
+          </w:p>
+        </w:tc>
+        <w:tc>
+          <w:tcPr>
+            <w:tcW w:w="1386" w:type="dxa"/>
             <w:tcBorders>
               <w:top w:val="single" w:sz="4" w:space="0" w:color="000000"/>
               <w:left w:val="single" w:sz="4" w:space="0" w:color="000000"/>
@@ -22775,7 +22970,7 @@
         </w:tc>
         <w:tc>
           <w:tcPr>
-            <w:tcW w:w="4712" w:type="dxa"/>
+            <w:tcW w:w="4703" w:type="dxa"/>
             <w:tcBorders>
               <w:top w:val="single" w:sz="4" w:space="0" w:color="000000"/>
               <w:left w:val="single" w:sz="4" w:space="0" w:color="000000"/>
@@ -22812,7 +23007,7 @@
       <w:tr>
         <w:tc>
           <w:tcPr>
-            <w:tcW w:w="680" w:type="dxa"/>
+            <w:tcW w:w="679" w:type="dxa"/>
             <w:tcBorders>
               <w:top w:val="single" w:sz="4" w:space="0" w:color="000000"/>
               <w:left w:val="single" w:sz="4" w:space="0" w:color="000000"/>
@@ -22881,7 +23076,7 @@
         </w:tc>
         <w:tc>
           <w:tcPr>
-            <w:tcW w:w="1376" w:type="dxa"/>
+            <w:tcW w:w="1386" w:type="dxa"/>
             <w:tcBorders>
               <w:top w:val="single" w:sz="4" w:space="0" w:color="000000"/>
               <w:left w:val="single" w:sz="4" w:space="0" w:color="000000"/>
@@ -22923,7 +23118,7 @@
         </w:tc>
         <w:tc>
           <w:tcPr>
-            <w:tcW w:w="4712" w:type="dxa"/>
+            <w:tcW w:w="4703" w:type="dxa"/>
             <w:tcBorders>
               <w:top w:val="single" w:sz="4" w:space="0" w:color="000000"/>
               <w:left w:val="single" w:sz="4" w:space="0" w:color="000000"/>
@@ -22960,38 +23155,36 @@
       <w:tr>
         <w:tc>
           <w:tcPr>
-            <w:tcW w:w="680" w:type="dxa"/>
-            <w:tcBorders>
-              <w:top w:val="single" w:sz="4" w:space="0" w:color="000000"/>
-              <w:left w:val="single" w:sz="4" w:space="0" w:color="000000"/>
-              <w:bottom w:val="single" w:sz="4" w:space="0" w:color="000000"/>
-              <w:right w:val="single" w:sz="4" w:space="0" w:color="000000"/>
-            </w:tcBorders>
-            <w:shd w:val="clear" w:color="auto" w:fill="FFFFFF"/>
-            <w:tcMar>
-              <w:top w:w="0" w:type="dxa"/>
-              <w:left w:w="108" w:type="dxa"/>
-              <w:bottom w:w="0" w:type="dxa"/>
-              <w:right w:w="108" w:type="dxa"/>
-            </w:tcMar>
-          </w:tcPr>
-          <w:p>
-            <w:pPr>
-              <w:spacing w:before="20" w:after="20"/>
-              <w:jc w:val="left"/>
-              <w:rPr>
-                <w:rFonts w:ascii="宋体" w:eastAsia="宋体" w:hAnsi="宋体" w:cs="宋体"/>
-                <w:sz w:val="18"/>
-                <w:highlight w:val="yellow"/>
+            <w:tcW w:w="679" w:type="dxa"/>
+            <w:tcBorders>
+              <w:top w:val="single" w:sz="4" w:space="0" w:color="000000"/>
+              <w:left w:val="single" w:sz="4" w:space="0" w:color="000000"/>
+              <w:bottom w:val="single" w:sz="4" w:space="0" w:color="000000"/>
+              <w:right w:val="single" w:sz="4" w:space="0" w:color="000000"/>
+            </w:tcBorders>
+            <w:shd w:val="clear" w:color="auto" w:fill="FFFFFF"/>
+            <w:tcMar>
+              <w:top w:w="0" w:type="dxa"/>
+              <w:left w:w="108" w:type="dxa"/>
+              <w:bottom w:w="0" w:type="dxa"/>
+              <w:right w:w="108" w:type="dxa"/>
+            </w:tcMar>
+          </w:tcPr>
+          <w:p>
+            <w:pPr>
+              <w:spacing w:before="20" w:after="20"/>
+              <w:jc w:val="left"/>
+              <w:rPr>
+                <w:rFonts w:ascii="宋体" w:eastAsia="宋体" w:hAnsi="宋体" w:cs="宋体"/>
+                <w:sz w:val="18"/>
               </w:rPr>
             </w:pPr>
             <w:r>
               <w:rPr>
                 <w:rFonts w:ascii="宋体" w:eastAsia="宋体" w:hAnsi="宋体" w:cs="宋体" w:hint="eastAsia"/>
                 <w:sz w:val="18"/>
-                <w:highlight w:val="yellow"/>
-              </w:rPr>
-              <w:t>3</w:t>
+              </w:rPr>
+              <w:t>4</w:t>
             </w:r>
           </w:p>
         </w:tc>
@@ -23018,119 +23211,92 @@
               <w:jc w:val="left"/>
               <w:rPr>
                 <w:rFonts w:ascii="宋体" w:eastAsia="宋体" w:hAnsi="宋体" w:cs="宋体"/>
-                <w:highlight w:val="yellow"/>
+                <w:sz w:val="18"/>
+              </w:rPr>
+            </w:pPr>
+            <w:r>
+              <w:rPr>
+                <w:rFonts w:ascii="宋体" w:eastAsia="宋体" w:hAnsi="宋体"/>
+                <w:sz w:val="18"/>
+              </w:rPr>
+              <w:t>EnCode</w:t>
+            </w:r>
+          </w:p>
+        </w:tc>
+        <w:tc>
+          <w:tcPr>
+            <w:tcW w:w="1386" w:type="dxa"/>
+            <w:tcBorders>
+              <w:top w:val="single" w:sz="4" w:space="0" w:color="000000"/>
+              <w:left w:val="single" w:sz="4" w:space="0" w:color="000000"/>
+              <w:bottom w:val="single" w:sz="4" w:space="0" w:color="000000"/>
+              <w:right w:val="single" w:sz="4" w:space="0" w:color="000000"/>
+            </w:tcBorders>
+            <w:shd w:val="clear" w:color="auto" w:fill="FFFFFF"/>
+            <w:tcMar>
+              <w:top w:w="0" w:type="dxa"/>
+              <w:left w:w="108" w:type="dxa"/>
+              <w:bottom w:w="0" w:type="dxa"/>
+              <w:right w:w="108" w:type="dxa"/>
+            </w:tcMar>
+          </w:tcPr>
+          <w:p>
+            <w:pPr>
+              <w:spacing w:before="20" w:after="20"/>
+              <w:jc w:val="left"/>
+              <w:rPr>
+                <w:rFonts w:ascii="宋体" w:eastAsia="宋体" w:hAnsi="宋体" w:cs="宋体"/>
+                <w:sz w:val="18"/>
               </w:rPr>
             </w:pPr>
             <w:r>
               <w:rPr>
                 <w:rFonts w:ascii="宋体" w:eastAsia="宋体" w:hAnsi="宋体" w:cs="宋体" w:hint="eastAsia"/>
-                <w:highlight w:val="yellow"/>
-              </w:rPr>
-              <w:t>Type</w:t>
-            </w:r>
+                <w:sz w:val="18"/>
+              </w:rPr>
+              <w:t>varchar(50)</w:t>
+            </w:r>
+          </w:p>
+        </w:tc>
+        <w:tc>
+          <w:tcPr>
+            <w:tcW w:w="4703" w:type="dxa"/>
+            <w:tcBorders>
+              <w:top w:val="single" w:sz="4" w:space="0" w:color="000000"/>
+              <w:left w:val="single" w:sz="4" w:space="0" w:color="000000"/>
+              <w:bottom w:val="single" w:sz="4" w:space="0" w:color="000000"/>
+              <w:right w:val="single" w:sz="4" w:space="0" w:color="000000"/>
+            </w:tcBorders>
+            <w:shd w:val="clear" w:color="auto" w:fill="FFFFFF"/>
+            <w:tcMar>
+              <w:top w:w="0" w:type="dxa"/>
+              <w:left w:w="108" w:type="dxa"/>
+              <w:bottom w:w="0" w:type="dxa"/>
+              <w:right w:w="108" w:type="dxa"/>
+            </w:tcMar>
+          </w:tcPr>
+          <w:p>
+            <w:pPr>
+              <w:spacing w:before="20" w:after="20"/>
+              <w:jc w:val="left"/>
+              <w:rPr>
+                <w:rFonts w:ascii="宋体" w:eastAsia="宋体" w:hAnsi="宋体" w:cs="宋体"/>
+                <w:sz w:val="18"/>
+              </w:rPr>
+            </w:pPr>
             <w:r>
               <w:rPr>
                 <w:rFonts w:ascii="宋体" w:eastAsia="宋体" w:hAnsi="宋体" w:cs="宋体" w:hint="eastAsia"/>
-                <w:highlight w:val="yellow"/>
-              </w:rPr>
-              <w:t>Code</w:t>
-            </w:r>
-          </w:p>
-        </w:tc>
-        <w:tc>
-          <w:tcPr>
-            <w:tcW w:w="1376" w:type="dxa"/>
-            <w:tcBorders>
-              <w:top w:val="single" w:sz="4" w:space="0" w:color="000000"/>
-              <w:left w:val="single" w:sz="4" w:space="0" w:color="000000"/>
-              <w:bottom w:val="single" w:sz="4" w:space="0" w:color="000000"/>
-              <w:right w:val="single" w:sz="4" w:space="0" w:color="000000"/>
-            </w:tcBorders>
-            <w:shd w:val="clear" w:color="auto" w:fill="FFFFFF"/>
-            <w:tcMar>
-              <w:top w:w="0" w:type="dxa"/>
-              <w:left w:w="108" w:type="dxa"/>
-              <w:bottom w:w="0" w:type="dxa"/>
-              <w:right w:w="108" w:type="dxa"/>
-            </w:tcMar>
-          </w:tcPr>
-          <w:p>
-            <w:pPr>
-              <w:spacing w:before="20" w:after="20"/>
-              <w:jc w:val="left"/>
-              <w:rPr>
-                <w:rFonts w:ascii="宋体" w:eastAsia="宋体" w:hAnsi="宋体" w:cs="宋体"/>
-                <w:sz w:val="18"/>
-                <w:highlight w:val="yellow"/>
-              </w:rPr>
-            </w:pPr>
+                <w:sz w:val="18"/>
+              </w:rPr>
+              <w:t>编码</w:t>
+            </w:r>
             <w:r>
               <w:rPr>
                 <w:rFonts w:ascii="宋体" w:eastAsia="宋体" w:hAnsi="宋体" w:cs="宋体" w:hint="eastAsia"/>
                 <w:sz w:val="18"/>
               </w:rPr>
-              <w:t>varchar</w:t>
-            </w:r>
-            <w:r>
-              <w:rPr>
-                <w:rFonts w:ascii="宋体" w:eastAsia="宋体" w:hAnsi="宋体" w:cs="宋体" w:hint="eastAsia"/>
-                <w:sz w:val="18"/>
-                <w:highlight w:val="yellow"/>
-              </w:rPr>
-              <w:t xml:space="preserve"> </w:t>
-            </w:r>
-            <w:r>
-              <w:rPr>
-                <w:rFonts w:ascii="宋体" w:eastAsia="宋体" w:hAnsi="宋体" w:cs="宋体" w:hint="eastAsia"/>
-                <w:sz w:val="18"/>
-                <w:highlight w:val="yellow"/>
-              </w:rPr>
-              <w:t>(50)</w:t>
-            </w:r>
-          </w:p>
-        </w:tc>
-        <w:tc>
-          <w:tcPr>
-            <w:tcW w:w="4712" w:type="dxa"/>
-            <w:tcBorders>
-              <w:top w:val="single" w:sz="4" w:space="0" w:color="000000"/>
-              <w:left w:val="single" w:sz="4" w:space="0" w:color="000000"/>
-              <w:bottom w:val="single" w:sz="4" w:space="0" w:color="000000"/>
-              <w:right w:val="single" w:sz="4" w:space="0" w:color="000000"/>
-            </w:tcBorders>
-            <w:shd w:val="clear" w:color="auto" w:fill="FFFFFF"/>
-            <w:tcMar>
-              <w:top w:w="0" w:type="dxa"/>
-              <w:left w:w="108" w:type="dxa"/>
-              <w:bottom w:w="0" w:type="dxa"/>
-              <w:right w:w="108" w:type="dxa"/>
-            </w:tcMar>
-          </w:tcPr>
-          <w:p>
-            <w:pPr>
-              <w:spacing w:before="20" w:after="20"/>
-              <w:jc w:val="left"/>
-              <w:rPr>
-                <w:rFonts w:ascii="宋体" w:eastAsia="宋体" w:hAnsi="宋体" w:cs="宋体"/>
-                <w:sz w:val="18"/>
-                <w:highlight w:val="yellow"/>
-              </w:rPr>
-            </w:pPr>
-            <w:r>
-              <w:rPr>
-                <w:rFonts w:ascii="宋体" w:eastAsia="宋体" w:hAnsi="宋体" w:cs="宋体" w:hint="eastAsia"/>
-                <w:sz w:val="18"/>
-                <w:highlight w:val="yellow"/>
-              </w:rPr>
-              <w:t>类别</w:t>
-            </w:r>
-            <w:r>
-              <w:rPr>
-                <w:rFonts w:ascii="宋体" w:eastAsia="宋体" w:hAnsi="宋体" w:cs="宋体" w:hint="eastAsia"/>
-                <w:sz w:val="18"/>
-                <w:highlight w:val="yellow"/>
-              </w:rPr>
-              <w:t>编码</w:t>
+              <w:t>(唯一)</w:t>
             </w:r>
           </w:p>
         </w:tc>
@@ -23138,7 +23304,7 @@
       <w:tr>
         <w:tc>
           <w:tcPr>
-            <w:tcW w:w="680" w:type="dxa"/>
+            <w:tcW w:w="679" w:type="dxa"/>
             <w:tcBorders>
               <w:top w:val="single" w:sz="4" w:space="0" w:color="000000"/>
               <w:left w:val="single" w:sz="4" w:space="0" w:color="000000"/>
@@ -23167,7 +23333,7 @@
                 <w:rFonts w:ascii="宋体" w:eastAsia="宋体" w:hAnsi="宋体" w:cs="宋体" w:hint="eastAsia"/>
                 <w:sz w:val="18"/>
               </w:rPr>
-              <w:t>4</w:t>
+              <w:t>5</w:t>
             </w:r>
           </w:p>
         </w:tc>
@@ -23202,33 +23368,34 @@
                 <w:rFonts w:ascii="宋体" w:eastAsia="宋体" w:hAnsi="宋体"/>
                 <w:sz w:val="18"/>
               </w:rPr>
-              <w:t>EnCode</w:t>
-            </w:r>
-          </w:p>
-        </w:tc>
-        <w:tc>
-          <w:tcPr>
-            <w:tcW w:w="1376" w:type="dxa"/>
-            <w:tcBorders>
-              <w:top w:val="single" w:sz="4" w:space="0" w:color="000000"/>
-              <w:left w:val="single" w:sz="4" w:space="0" w:color="000000"/>
-              <w:bottom w:val="single" w:sz="4" w:space="0" w:color="000000"/>
-              <w:right w:val="single" w:sz="4" w:space="0" w:color="000000"/>
-            </w:tcBorders>
-            <w:shd w:val="clear" w:color="auto" w:fill="FFFFFF"/>
-            <w:tcMar>
-              <w:top w:w="0" w:type="dxa"/>
-              <w:left w:w="108" w:type="dxa"/>
-              <w:bottom w:w="0" w:type="dxa"/>
-              <w:right w:w="108" w:type="dxa"/>
-            </w:tcMar>
-          </w:tcPr>
-          <w:p>
-            <w:pPr>
-              <w:spacing w:before="20" w:after="20"/>
-              <w:jc w:val="left"/>
-              <w:rPr>
-                <w:rFonts w:ascii="宋体" w:eastAsia="宋体" w:hAnsi="宋体" w:cs="宋体"/>
+              <w:t>FullName</w:t>
+            </w:r>
+          </w:p>
+        </w:tc>
+        <w:tc>
+          <w:tcPr>
+            <w:tcW w:w="1386" w:type="dxa"/>
+            <w:tcBorders>
+              <w:top w:val="single" w:sz="4" w:space="0" w:color="000000"/>
+              <w:left w:val="single" w:sz="4" w:space="0" w:color="000000"/>
+              <w:bottom w:val="single" w:sz="4" w:space="0" w:color="000000"/>
+              <w:right w:val="single" w:sz="4" w:space="0" w:color="000000"/>
+            </w:tcBorders>
+            <w:shd w:val="clear" w:color="auto" w:fill="FFFFFF"/>
+            <w:tcMar>
+              <w:top w:w="0" w:type="dxa"/>
+              <w:left w:w="108" w:type="dxa"/>
+              <w:bottom w:w="0" w:type="dxa"/>
+              <w:right w:w="108" w:type="dxa"/>
+            </w:tcMar>
+          </w:tcPr>
+          <w:p>
+            <w:pPr>
+              <w:spacing w:before="20" w:after="20"/>
+              <w:jc w:val="left"/>
+              <w:rPr>
+                <w:rFonts w:ascii="宋体" w:eastAsia="宋体" w:hAnsi="宋体" w:cs="宋体"/>
+                <w:b/>
                 <w:sz w:val="18"/>
               </w:rPr>
             </w:pPr>
@@ -23237,13 +23404,20 @@
                 <w:rFonts w:ascii="宋体" w:eastAsia="宋体" w:hAnsi="宋体" w:cs="宋体" w:hint="eastAsia"/>
                 <w:sz w:val="18"/>
               </w:rPr>
+              <w:t>n</w:t>
+            </w:r>
+            <w:r>
+              <w:rPr>
+                <w:rFonts w:ascii="宋体" w:eastAsia="宋体" w:hAnsi="宋体" w:cs="宋体" w:hint="eastAsia"/>
+                <w:sz w:val="18"/>
+              </w:rPr>
               <w:t>varchar(50)</w:t>
             </w:r>
           </w:p>
         </w:tc>
         <w:tc>
           <w:tcPr>
-            <w:tcW w:w="4712" w:type="dxa"/>
+            <w:tcW w:w="4703" w:type="dxa"/>
             <w:tcBorders>
               <w:top w:val="single" w:sz="4" w:space="0" w:color="000000"/>
               <w:left w:val="single" w:sz="4" w:space="0" w:color="000000"/>
@@ -23272,7 +23446,7 @@
                 <w:rFonts w:ascii="宋体" w:eastAsia="宋体" w:hAnsi="宋体" w:cs="宋体" w:hint="eastAsia"/>
                 <w:sz w:val="18"/>
               </w:rPr>
-              <w:t>编码</w:t>
+              <w:t>名称</w:t>
             </w:r>
           </w:p>
         </w:tc>
@@ -23280,7 +23454,35 @@
       <w:tr>
         <w:tc>
           <w:tcPr>
-            <w:tcW w:w="680" w:type="dxa"/>
+            <w:tcW w:w="679" w:type="dxa"/>
+            <w:tcBorders>
+              <w:top w:val="single" w:sz="4" w:space="0" w:color="000000"/>
+              <w:left w:val="single" w:sz="4" w:space="0" w:color="000000"/>
+              <w:bottom w:val="single" w:sz="4" w:space="0" w:color="000000"/>
+              <w:right w:val="single" w:sz="4" w:space="0" w:color="000000"/>
+            </w:tcBorders>
+            <w:shd w:val="clear" w:color="auto" w:fill="FFFFFF"/>
+            <w:tcMar>
+              <w:top w:w="0" w:type="dxa"/>
+              <w:left w:w="108" w:type="dxa"/>
+              <w:bottom w:w="0" w:type="dxa"/>
+              <w:right w:w="108" w:type="dxa"/>
+            </w:tcMar>
+          </w:tcPr>
+          <w:p>
+            <w:pPr>
+              <w:spacing w:before="20" w:after="20"/>
+              <w:jc w:val="left"/>
+              <w:rPr>
+                <w:rFonts w:ascii="宋体" w:eastAsia="宋体" w:hAnsi="宋体" w:cs="宋体"/>
+                <w:sz w:val="18"/>
+              </w:rPr>
+            </w:pPr>
+          </w:p>
+        </w:tc>
+        <w:tc>
+          <w:tcPr>
+            <w:tcW w:w="1656" w:type="dxa"/>
             <w:tcBorders>
               <w:top w:val="single" w:sz="4" w:space="0" w:color="000000"/>
               <w:left w:val="single" w:sz="4" w:space="0" w:color="000000"/>
@@ -23309,120 +23511,84 @@
                 <w:rFonts w:ascii="宋体" w:eastAsia="宋体" w:hAnsi="宋体" w:cs="宋体" w:hint="eastAsia"/>
                 <w:sz w:val="18"/>
               </w:rPr>
-              <w:t>5</w:t>
-            </w:r>
-          </w:p>
-        </w:tc>
-        <w:tc>
-          <w:tcPr>
-            <w:tcW w:w="1656" w:type="dxa"/>
-            <w:tcBorders>
-              <w:top w:val="single" w:sz="4" w:space="0" w:color="000000"/>
-              <w:left w:val="single" w:sz="4" w:space="0" w:color="000000"/>
-              <w:bottom w:val="single" w:sz="4" w:space="0" w:color="000000"/>
-              <w:right w:val="single" w:sz="4" w:space="0" w:color="000000"/>
-            </w:tcBorders>
-            <w:shd w:val="clear" w:color="auto" w:fill="FFFFFF"/>
-            <w:tcMar>
-              <w:top w:w="0" w:type="dxa"/>
-              <w:left w:w="108" w:type="dxa"/>
-              <w:bottom w:w="0" w:type="dxa"/>
-              <w:right w:w="108" w:type="dxa"/>
-            </w:tcMar>
-          </w:tcPr>
-          <w:p>
-            <w:pPr>
-              <w:spacing w:before="20" w:after="20"/>
-              <w:jc w:val="left"/>
-              <w:rPr>
-                <w:rFonts w:ascii="宋体" w:eastAsia="宋体" w:hAnsi="宋体" w:cs="宋体"/>
-                <w:sz w:val="18"/>
-              </w:rPr>
-            </w:pPr>
-            <w:r>
-              <w:rPr>
-                <w:rFonts w:ascii="宋体" w:eastAsia="宋体" w:hAnsi="宋体"/>
-                <w:sz w:val="18"/>
-              </w:rPr>
-              <w:t>FullName</w:t>
-            </w:r>
-          </w:p>
-        </w:tc>
-        <w:tc>
-          <w:tcPr>
-            <w:tcW w:w="1376" w:type="dxa"/>
-            <w:tcBorders>
-              <w:top w:val="single" w:sz="4" w:space="0" w:color="000000"/>
-              <w:left w:val="single" w:sz="4" w:space="0" w:color="000000"/>
-              <w:bottom w:val="single" w:sz="4" w:space="0" w:color="000000"/>
-              <w:right w:val="single" w:sz="4" w:space="0" w:color="000000"/>
-            </w:tcBorders>
-            <w:shd w:val="clear" w:color="auto" w:fill="FFFFFF"/>
-            <w:tcMar>
-              <w:top w:w="0" w:type="dxa"/>
-              <w:left w:w="108" w:type="dxa"/>
-              <w:bottom w:w="0" w:type="dxa"/>
-              <w:right w:w="108" w:type="dxa"/>
-            </w:tcMar>
-          </w:tcPr>
-          <w:p>
-            <w:pPr>
-              <w:spacing w:before="20" w:after="20"/>
-              <w:jc w:val="left"/>
-              <w:rPr>
-                <w:rFonts w:ascii="宋体" w:eastAsia="宋体" w:hAnsi="宋体" w:cs="宋体"/>
-                <w:b/>
-                <w:sz w:val="18"/>
-              </w:rPr>
-            </w:pPr>
+              <w:t>SortCode</w:t>
+            </w:r>
+          </w:p>
+        </w:tc>
+        <w:tc>
+          <w:tcPr>
+            <w:tcW w:w="1386" w:type="dxa"/>
+            <w:tcBorders>
+              <w:top w:val="single" w:sz="4" w:space="0" w:color="000000"/>
+              <w:left w:val="single" w:sz="4" w:space="0" w:color="000000"/>
+              <w:bottom w:val="single" w:sz="4" w:space="0" w:color="000000"/>
+              <w:right w:val="single" w:sz="4" w:space="0" w:color="000000"/>
+            </w:tcBorders>
+            <w:shd w:val="clear" w:color="auto" w:fill="FFFFFF"/>
+            <w:tcMar>
+              <w:top w:w="0" w:type="dxa"/>
+              <w:left w:w="108" w:type="dxa"/>
+              <w:bottom w:w="0" w:type="dxa"/>
+              <w:right w:w="108" w:type="dxa"/>
+            </w:tcMar>
+          </w:tcPr>
+          <w:p>
+            <w:pPr>
+              <w:spacing w:before="20" w:after="20"/>
+              <w:jc w:val="left"/>
+              <w:rPr>
+                <w:rFonts w:ascii="宋体" w:eastAsia="宋体" w:hAnsi="宋体" w:cs="宋体"/>
+                <w:sz w:val="18"/>
+              </w:rPr>
+            </w:pPr>
+            <w:r>
+              <w:rPr>
+                <w:rFonts w:ascii="宋体" w:eastAsia="宋体" w:hAnsi="宋体" w:cs="宋体"/>
+                <w:sz w:val="18"/>
+              </w:rPr>
+              <w:t>I</w:t>
+            </w:r>
             <w:r>
               <w:rPr>
                 <w:rFonts w:ascii="宋体" w:eastAsia="宋体" w:hAnsi="宋体" w:cs="宋体" w:hint="eastAsia"/>
                 <w:sz w:val="18"/>
               </w:rPr>
-              <w:t>n</w:t>
-            </w:r>
+              <w:t>nt</w:t>
+            </w:r>
+          </w:p>
+        </w:tc>
+        <w:tc>
+          <w:tcPr>
+            <w:tcW w:w="4703" w:type="dxa"/>
+            <w:tcBorders>
+              <w:top w:val="single" w:sz="4" w:space="0" w:color="000000"/>
+              <w:left w:val="single" w:sz="4" w:space="0" w:color="000000"/>
+              <w:bottom w:val="single" w:sz="4" w:space="0" w:color="000000"/>
+              <w:right w:val="single" w:sz="4" w:space="0" w:color="000000"/>
+            </w:tcBorders>
+            <w:shd w:val="clear" w:color="auto" w:fill="FFFFFF"/>
+            <w:tcMar>
+              <w:top w:w="0" w:type="dxa"/>
+              <w:left w:w="108" w:type="dxa"/>
+              <w:bottom w:w="0" w:type="dxa"/>
+              <w:right w:w="108" w:type="dxa"/>
+            </w:tcMar>
+          </w:tcPr>
+          <w:p>
+            <w:pPr>
+              <w:spacing w:before="20" w:after="20"/>
+              <w:jc w:val="left"/>
+              <w:rPr>
+                <w:rFonts w:ascii="宋体" w:eastAsia="宋体" w:hAnsi="宋体" w:cs="宋体"/>
+                <w:sz w:val="18"/>
+              </w:rPr>
+            </w:pPr>
             <w:r>
               <w:rPr>
                 <w:rFonts w:ascii="宋体" w:eastAsia="宋体" w:hAnsi="宋体" w:cs="宋体" w:hint="eastAsia"/>
                 <w:sz w:val="18"/>
               </w:rPr>
-              <w:t>varchar(50)</w:t>
-            </w:r>
-          </w:p>
-        </w:tc>
-        <w:tc>
-          <w:tcPr>
-            <w:tcW w:w="4712" w:type="dxa"/>
-            <w:tcBorders>
-              <w:top w:val="single" w:sz="4" w:space="0" w:color="000000"/>
-              <w:left w:val="single" w:sz="4" w:space="0" w:color="000000"/>
-              <w:bottom w:val="single" w:sz="4" w:space="0" w:color="000000"/>
-              <w:right w:val="single" w:sz="4" w:space="0" w:color="000000"/>
-            </w:tcBorders>
-            <w:shd w:val="clear" w:color="auto" w:fill="FFFFFF"/>
-            <w:tcMar>
-              <w:top w:w="0" w:type="dxa"/>
-              <w:left w:w="108" w:type="dxa"/>
-              <w:bottom w:w="0" w:type="dxa"/>
-              <w:right w:w="108" w:type="dxa"/>
-            </w:tcMar>
-          </w:tcPr>
-          <w:p>
-            <w:pPr>
-              <w:spacing w:before="20" w:after="20"/>
-              <w:jc w:val="left"/>
-              <w:rPr>
-                <w:rFonts w:ascii="宋体" w:eastAsia="宋体" w:hAnsi="宋体" w:cs="宋体"/>
-                <w:sz w:val="18"/>
-              </w:rPr>
-            </w:pPr>
-            <w:r>
-              <w:rPr>
-                <w:rFonts w:ascii="宋体" w:eastAsia="宋体" w:hAnsi="宋体" w:cs="宋体" w:hint="eastAsia"/>
-                <w:sz w:val="18"/>
-              </w:rPr>
-              <w:t>名称</w:t>
+              <w:t>排序码</w:t>
             </w:r>
           </w:p>
         </w:tc>
@@ -23430,7 +23596,35 @@
       <w:tr>
         <w:tc>
           <w:tcPr>
-            <w:tcW w:w="680" w:type="dxa"/>
+            <w:tcW w:w="679" w:type="dxa"/>
+            <w:tcBorders>
+              <w:top w:val="single" w:sz="4" w:space="0" w:color="000000"/>
+              <w:left w:val="single" w:sz="4" w:space="0" w:color="000000"/>
+              <w:bottom w:val="single" w:sz="4" w:space="0" w:color="000000"/>
+              <w:right w:val="single" w:sz="4" w:space="0" w:color="000000"/>
+            </w:tcBorders>
+            <w:shd w:val="clear" w:color="auto" w:fill="FFFFFF"/>
+            <w:tcMar>
+              <w:top w:w="0" w:type="dxa"/>
+              <w:left w:w="108" w:type="dxa"/>
+              <w:bottom w:w="0" w:type="dxa"/>
+              <w:right w:w="108" w:type="dxa"/>
+            </w:tcMar>
+          </w:tcPr>
+          <w:p>
+            <w:pPr>
+              <w:spacing w:before="20" w:after="20"/>
+              <w:jc w:val="left"/>
+              <w:rPr>
+                <w:rFonts w:ascii="宋体" w:eastAsia="宋体" w:hAnsi="宋体" w:cs="宋体"/>
+                <w:sz w:val="18"/>
+              </w:rPr>
+            </w:pPr>
+          </w:p>
+        </w:tc>
+        <w:tc>
+          <w:tcPr>
+            <w:tcW w:w="1656" w:type="dxa"/>
             <w:tcBorders>
               <w:top w:val="single" w:sz="4" w:space="0" w:color="000000"/>
               <w:left w:val="single" w:sz="4" w:space="0" w:color="000000"/>
@@ -23459,47 +23653,62 @@
                 <w:rFonts w:ascii="宋体" w:eastAsia="宋体" w:hAnsi="宋体" w:cs="宋体" w:hint="eastAsia"/>
                 <w:sz w:val="18"/>
               </w:rPr>
-              <w:t>6</w:t>
-            </w:r>
-          </w:p>
-        </w:tc>
-        <w:tc>
-          <w:tcPr>
-            <w:tcW w:w="1656" w:type="dxa"/>
-            <w:tcBorders>
-              <w:top w:val="single" w:sz="4" w:space="0" w:color="000000"/>
-              <w:left w:val="single" w:sz="4" w:space="0" w:color="000000"/>
-              <w:bottom w:val="single" w:sz="4" w:space="0" w:color="000000"/>
-              <w:right w:val="single" w:sz="4" w:space="0" w:color="000000"/>
-            </w:tcBorders>
-            <w:shd w:val="clear" w:color="auto" w:fill="FFFFFF"/>
-            <w:tcMar>
-              <w:top w:w="0" w:type="dxa"/>
-              <w:left w:w="108" w:type="dxa"/>
-              <w:bottom w:w="0" w:type="dxa"/>
-              <w:right w:w="108" w:type="dxa"/>
-            </w:tcMar>
-          </w:tcPr>
-          <w:p>
-            <w:pPr>
-              <w:spacing w:before="20" w:after="20"/>
-              <w:jc w:val="left"/>
-              <w:rPr>
-                <w:rFonts w:ascii="宋体" w:eastAsia="宋体" w:hAnsi="宋体" w:cs="宋体"/>
-                <w:sz w:val="18"/>
-              </w:rPr>
-            </w:pPr>
+              <w:t>O</w:t>
+            </w:r>
+            <w:r>
+              <w:rPr>
+                <w:rFonts w:ascii="宋体" w:eastAsia="宋体" w:hAnsi="宋体" w:cs="宋体"/>
+                <w:sz w:val="18"/>
+              </w:rPr>
+              <w:t>pen</w:t>
+            </w:r>
+          </w:p>
+        </w:tc>
+        <w:tc>
+          <w:tcPr>
+            <w:tcW w:w="1386" w:type="dxa"/>
+            <w:tcBorders>
+              <w:top w:val="single" w:sz="4" w:space="0" w:color="000000"/>
+              <w:left w:val="single" w:sz="4" w:space="0" w:color="000000"/>
+              <w:bottom w:val="single" w:sz="4" w:space="0" w:color="000000"/>
+              <w:right w:val="single" w:sz="4" w:space="0" w:color="000000"/>
+            </w:tcBorders>
+            <w:shd w:val="clear" w:color="auto" w:fill="FFFFFF"/>
+            <w:tcMar>
+              <w:top w:w="0" w:type="dxa"/>
+              <w:left w:w="108" w:type="dxa"/>
+              <w:bottom w:w="0" w:type="dxa"/>
+              <w:right w:w="108" w:type="dxa"/>
+            </w:tcMar>
+          </w:tcPr>
+          <w:p>
+            <w:pPr>
+              <w:spacing w:before="20" w:after="20"/>
+              <w:jc w:val="left"/>
+              <w:rPr>
+                <w:rFonts w:ascii="宋体" w:eastAsia="宋体" w:hAnsi="宋体" w:cs="宋体"/>
+                <w:sz w:val="18"/>
+              </w:rPr>
+            </w:pPr>
+            <w:r>
+              <w:rPr>
+                <w:rFonts w:ascii="宋体" w:eastAsia="宋体" w:hAnsi="宋体" w:cs="宋体"/>
+                <w:sz w:val="18"/>
+              </w:rPr>
+              <w:t>B</w:t>
+            </w:r>
             <w:r>
               <w:rPr>
                 <w:rFonts w:ascii="宋体" w:eastAsia="宋体" w:hAnsi="宋体" w:cs="宋体" w:hint="eastAsia"/>
-              </w:rPr>
-              <w:t>Remark</w:t>
-            </w:r>
-          </w:p>
-        </w:tc>
-        <w:tc>
-          <w:tcPr>
-            <w:tcW w:w="1376" w:type="dxa"/>
+                <w:sz w:val="18"/>
+              </w:rPr>
+              <w:t>it</w:t>
+            </w:r>
+          </w:p>
+        </w:tc>
+        <w:tc>
+          <w:tcPr>
+            <w:tcW w:w="4703" w:type="dxa"/>
             <w:tcBorders>
               <w:top w:val="single" w:sz="4" w:space="0" w:color="000000"/>
               <w:left w:val="single" w:sz="4" w:space="0" w:color="000000"/>
@@ -23528,49 +23737,21 @@
                 <w:rFonts w:ascii="宋体" w:eastAsia="宋体" w:hAnsi="宋体" w:cs="宋体" w:hint="eastAsia"/>
                 <w:sz w:val="18"/>
               </w:rPr>
-              <w:t>n</w:t>
+              <w:t>是</w:t>
+            </w:r>
+            <w:r>
+              <w:rPr>
+                <w:rFonts w:ascii="宋体" w:eastAsia="宋体" w:hAnsi="宋体" w:cs="宋体"/>
+                <w:sz w:val="18"/>
+              </w:rPr>
+              <w:t>否</w:t>
             </w:r>
             <w:r>
               <w:rPr>
                 <w:rFonts w:ascii="宋体" w:eastAsia="宋体" w:hAnsi="宋体" w:cs="宋体" w:hint="eastAsia"/>
                 <w:sz w:val="18"/>
               </w:rPr>
-              <w:t>varchar(50)</w:t>
-            </w:r>
-          </w:p>
-        </w:tc>
-        <w:tc>
-          <w:tcPr>
-            <w:tcW w:w="4712" w:type="dxa"/>
-            <w:tcBorders>
-              <w:top w:val="single" w:sz="4" w:space="0" w:color="000000"/>
-              <w:left w:val="single" w:sz="4" w:space="0" w:color="000000"/>
-              <w:bottom w:val="single" w:sz="4" w:space="0" w:color="000000"/>
-              <w:right w:val="single" w:sz="4" w:space="0" w:color="000000"/>
-            </w:tcBorders>
-            <w:shd w:val="clear" w:color="auto" w:fill="FFFFFF"/>
-            <w:tcMar>
-              <w:top w:w="0" w:type="dxa"/>
-              <w:left w:w="108" w:type="dxa"/>
-              <w:bottom w:w="0" w:type="dxa"/>
-              <w:right w:w="108" w:type="dxa"/>
-            </w:tcMar>
-          </w:tcPr>
-          <w:p>
-            <w:pPr>
-              <w:spacing w:before="20" w:after="20"/>
-              <w:jc w:val="left"/>
-              <w:rPr>
-                <w:rFonts w:ascii="宋体" w:eastAsia="宋体" w:hAnsi="宋体" w:cs="宋体"/>
-                <w:sz w:val="18"/>
-              </w:rPr>
-            </w:pPr>
-            <w:r>
-              <w:rPr>
-                <w:rFonts w:ascii="宋体" w:eastAsia="宋体" w:hAnsi="宋体" w:cs="宋体" w:hint="eastAsia"/>
-                <w:sz w:val="18"/>
-              </w:rPr>
-              <w:t>备注</w:t>
+              <w:t>展开</w:t>
             </w:r>
           </w:p>
         </w:tc>
@@ -23578,28 +23759,55 @@
       <w:tr>
         <w:tc>
           <w:tcPr>
-            <w:tcW w:w="680" w:type="dxa"/>
-            <w:tcBorders>
-              <w:top w:val="single" w:sz="4" w:space="0" w:color="000000"/>
-              <w:left w:val="single" w:sz="4" w:space="0" w:color="000000"/>
-              <w:bottom w:val="single" w:sz="4" w:space="0" w:color="000000"/>
-              <w:right w:val="single" w:sz="4" w:space="0" w:color="000000"/>
-            </w:tcBorders>
-            <w:shd w:val="clear" w:color="auto" w:fill="FFFFFF"/>
-            <w:tcMar>
-              <w:top w:w="0" w:type="dxa"/>
-              <w:left w:w="108" w:type="dxa"/>
-              <w:bottom w:w="0" w:type="dxa"/>
-              <w:right w:w="108" w:type="dxa"/>
-            </w:tcMar>
-          </w:tcPr>
-          <w:p>
-            <w:pPr>
-              <w:spacing w:before="20" w:after="20"/>
-              <w:jc w:val="left"/>
-              <w:rPr>
-                <w:rFonts w:ascii="宋体" w:eastAsia="宋体" w:hAnsi="宋体" w:cs="宋体"/>
-                <w:sz w:val="18"/>
+            <w:tcW w:w="679" w:type="dxa"/>
+            <w:tcBorders>
+              <w:top w:val="single" w:sz="4" w:space="0" w:color="000000"/>
+              <w:left w:val="single" w:sz="4" w:space="0" w:color="000000"/>
+              <w:bottom w:val="single" w:sz="4" w:space="0" w:color="000000"/>
+              <w:right w:val="single" w:sz="4" w:space="0" w:color="000000"/>
+            </w:tcBorders>
+            <w:shd w:val="clear" w:color="auto" w:fill="FFFFFF"/>
+            <w:tcMar>
+              <w:top w:w="0" w:type="dxa"/>
+              <w:left w:w="108" w:type="dxa"/>
+              <w:bottom w:w="0" w:type="dxa"/>
+              <w:right w:w="108" w:type="dxa"/>
+            </w:tcMar>
+          </w:tcPr>
+          <w:p>
+            <w:pPr>
+              <w:spacing w:before="20" w:after="20"/>
+              <w:jc w:val="left"/>
+              <w:rPr>
+                <w:rFonts w:ascii="宋体" w:eastAsia="宋体" w:hAnsi="宋体" w:cs="宋体"/>
+                <w:sz w:val="18"/>
+              </w:rPr>
+            </w:pPr>
+          </w:p>
+        </w:tc>
+        <w:tc>
+          <w:tcPr>
+            <w:tcW w:w="1656" w:type="dxa"/>
+            <w:tcBorders>
+              <w:top w:val="single" w:sz="4" w:space="0" w:color="000000"/>
+              <w:left w:val="single" w:sz="4" w:space="0" w:color="000000"/>
+              <w:bottom w:val="single" w:sz="4" w:space="0" w:color="000000"/>
+              <w:right w:val="single" w:sz="4" w:space="0" w:color="000000"/>
+            </w:tcBorders>
+            <w:shd w:val="clear" w:color="auto" w:fill="FFFFFF"/>
+            <w:tcMar>
+              <w:top w:w="0" w:type="dxa"/>
+              <w:left w:w="108" w:type="dxa"/>
+              <w:bottom w:w="0" w:type="dxa"/>
+              <w:right w:w="108" w:type="dxa"/>
+            </w:tcMar>
+          </w:tcPr>
+          <w:p>
+            <w:pPr>
+              <w:spacing w:before="20" w:after="20"/>
+              <w:jc w:val="left"/>
+              <w:rPr>
+                <w:rFonts w:ascii="宋体" w:eastAsia="宋体" w:hAnsi="宋体" w:cs="宋体"/>
               </w:rPr>
             </w:pPr>
             <w:r>
@@ -23607,119 +23815,84 @@
                 <w:rFonts w:ascii="宋体" w:eastAsia="宋体" w:hAnsi="宋体" w:cs="宋体" w:hint="eastAsia"/>
                 <w:sz w:val="18"/>
               </w:rPr>
-              <w:t>10</w:t>
-            </w:r>
-          </w:p>
-        </w:tc>
-        <w:tc>
-          <w:tcPr>
-            <w:tcW w:w="1656" w:type="dxa"/>
-            <w:tcBorders>
-              <w:top w:val="single" w:sz="4" w:space="0" w:color="000000"/>
-              <w:left w:val="single" w:sz="4" w:space="0" w:color="000000"/>
-              <w:bottom w:val="single" w:sz="4" w:space="0" w:color="000000"/>
-              <w:right w:val="single" w:sz="4" w:space="0" w:color="000000"/>
-            </w:tcBorders>
-            <w:shd w:val="clear" w:color="auto" w:fill="FFFFFF"/>
-            <w:tcMar>
-              <w:top w:w="0" w:type="dxa"/>
-              <w:left w:w="108" w:type="dxa"/>
-              <w:bottom w:w="0" w:type="dxa"/>
-              <w:right w:w="108" w:type="dxa"/>
-            </w:tcMar>
-          </w:tcPr>
-          <w:p>
-            <w:pPr>
-              <w:spacing w:before="20" w:after="20"/>
-              <w:jc w:val="left"/>
-              <w:rPr>
-                <w:rFonts w:ascii="宋体" w:eastAsia="宋体" w:hAnsi="宋体" w:cs="宋体"/>
-                <w:sz w:val="18"/>
-              </w:rPr>
-            </w:pPr>
+              <w:t>IsEnableMark</w:t>
+            </w:r>
+          </w:p>
+        </w:tc>
+        <w:tc>
+          <w:tcPr>
+            <w:tcW w:w="1386" w:type="dxa"/>
+            <w:tcBorders>
+              <w:top w:val="single" w:sz="4" w:space="0" w:color="000000"/>
+              <w:left w:val="single" w:sz="4" w:space="0" w:color="000000"/>
+              <w:bottom w:val="single" w:sz="4" w:space="0" w:color="000000"/>
+              <w:right w:val="single" w:sz="4" w:space="0" w:color="000000"/>
+            </w:tcBorders>
+            <w:shd w:val="clear" w:color="auto" w:fill="FFFFFF"/>
+            <w:tcMar>
+              <w:top w:w="0" w:type="dxa"/>
+              <w:left w:w="108" w:type="dxa"/>
+              <w:bottom w:w="0" w:type="dxa"/>
+              <w:right w:w="108" w:type="dxa"/>
+            </w:tcMar>
+          </w:tcPr>
+          <w:p>
+            <w:pPr>
+              <w:spacing w:before="20" w:after="20"/>
+              <w:jc w:val="left"/>
+              <w:rPr>
+                <w:rFonts w:ascii="宋体" w:eastAsia="宋体" w:hAnsi="宋体" w:cs="宋体"/>
+                <w:sz w:val="18"/>
+              </w:rPr>
+            </w:pPr>
+            <w:r>
+              <w:rPr>
+                <w:rFonts w:ascii="宋体" w:eastAsia="宋体" w:hAnsi="宋体" w:cs="宋体"/>
+                <w:sz w:val="18"/>
+              </w:rPr>
+              <w:t>B</w:t>
+            </w:r>
             <w:r>
               <w:rPr>
                 <w:rFonts w:ascii="宋体" w:eastAsia="宋体" w:hAnsi="宋体" w:cs="宋体" w:hint="eastAsia"/>
                 <w:sz w:val="18"/>
               </w:rPr>
-              <w:t>SortCode</w:t>
-            </w:r>
-          </w:p>
-        </w:tc>
-        <w:tc>
-          <w:tcPr>
-            <w:tcW w:w="1376" w:type="dxa"/>
-            <w:tcBorders>
-              <w:top w:val="single" w:sz="4" w:space="0" w:color="000000"/>
-              <w:left w:val="single" w:sz="4" w:space="0" w:color="000000"/>
-              <w:bottom w:val="single" w:sz="4" w:space="0" w:color="000000"/>
-              <w:right w:val="single" w:sz="4" w:space="0" w:color="000000"/>
-            </w:tcBorders>
-            <w:shd w:val="clear" w:color="auto" w:fill="FFFFFF"/>
-            <w:tcMar>
-              <w:top w:w="0" w:type="dxa"/>
-              <w:left w:w="108" w:type="dxa"/>
-              <w:bottom w:w="0" w:type="dxa"/>
-              <w:right w:w="108" w:type="dxa"/>
-            </w:tcMar>
-          </w:tcPr>
-          <w:p>
-            <w:pPr>
-              <w:spacing w:before="20" w:after="20"/>
-              <w:jc w:val="left"/>
-              <w:rPr>
-                <w:rFonts w:ascii="宋体" w:eastAsia="宋体" w:hAnsi="宋体" w:cs="宋体"/>
-                <w:sz w:val="18"/>
-              </w:rPr>
-            </w:pPr>
-            <w:r>
-              <w:rPr>
-                <w:rFonts w:ascii="宋体" w:eastAsia="宋体" w:hAnsi="宋体" w:cs="宋体"/>
-                <w:sz w:val="18"/>
-              </w:rPr>
-              <w:t>I</w:t>
-            </w:r>
+              <w:t>it</w:t>
+            </w:r>
+          </w:p>
+        </w:tc>
+        <w:tc>
+          <w:tcPr>
+            <w:tcW w:w="4703" w:type="dxa"/>
+            <w:tcBorders>
+              <w:top w:val="single" w:sz="4" w:space="0" w:color="000000"/>
+              <w:left w:val="single" w:sz="4" w:space="0" w:color="000000"/>
+              <w:bottom w:val="single" w:sz="4" w:space="0" w:color="000000"/>
+              <w:right w:val="single" w:sz="4" w:space="0" w:color="000000"/>
+            </w:tcBorders>
+            <w:shd w:val="clear" w:color="auto" w:fill="FFFFFF"/>
+            <w:tcMar>
+              <w:top w:w="0" w:type="dxa"/>
+              <w:left w:w="108" w:type="dxa"/>
+              <w:bottom w:w="0" w:type="dxa"/>
+              <w:right w:w="108" w:type="dxa"/>
+            </w:tcMar>
+          </w:tcPr>
+          <w:p>
+            <w:pPr>
+              <w:spacing w:before="20" w:after="20"/>
+              <w:jc w:val="left"/>
+              <w:rPr>
+                <w:rFonts w:ascii="宋体" w:eastAsia="宋体" w:hAnsi="宋体" w:cs="宋体"/>
+                <w:sz w:val="18"/>
+              </w:rPr>
+            </w:pPr>
             <w:r>
               <w:rPr>
                 <w:rFonts w:ascii="宋体" w:eastAsia="宋体" w:hAnsi="宋体" w:cs="宋体" w:hint="eastAsia"/>
                 <w:sz w:val="18"/>
               </w:rPr>
-              <w:t>nt</w:t>
-            </w:r>
-          </w:p>
-        </w:tc>
-        <w:tc>
-          <w:tcPr>
-            <w:tcW w:w="4712" w:type="dxa"/>
-            <w:tcBorders>
-              <w:top w:val="single" w:sz="4" w:space="0" w:color="000000"/>
-              <w:left w:val="single" w:sz="4" w:space="0" w:color="000000"/>
-              <w:bottom w:val="single" w:sz="4" w:space="0" w:color="000000"/>
-              <w:right w:val="single" w:sz="4" w:space="0" w:color="000000"/>
-            </w:tcBorders>
-            <w:shd w:val="clear" w:color="auto" w:fill="FFFFFF"/>
-            <w:tcMar>
-              <w:top w:w="0" w:type="dxa"/>
-              <w:left w:w="108" w:type="dxa"/>
-              <w:bottom w:w="0" w:type="dxa"/>
-              <w:right w:w="108" w:type="dxa"/>
-            </w:tcMar>
-          </w:tcPr>
-          <w:p>
-            <w:pPr>
-              <w:spacing w:before="20" w:after="20"/>
-              <w:jc w:val="left"/>
-              <w:rPr>
-                <w:rFonts w:ascii="宋体" w:eastAsia="宋体" w:hAnsi="宋体" w:cs="宋体"/>
-                <w:sz w:val="18"/>
-              </w:rPr>
-            </w:pPr>
-            <w:r>
-              <w:rPr>
-                <w:rFonts w:ascii="宋体" w:eastAsia="宋体" w:hAnsi="宋体" w:cs="宋体" w:hint="eastAsia"/>
-                <w:sz w:val="18"/>
-              </w:rPr>
-              <w:t>排序码</w:t>
+              <w:t>是否有效，是否启用</w:t>
             </w:r>
           </w:p>
         </w:tc>
@@ -23727,7 +23900,7 @@
       <w:tr>
         <w:tc>
           <w:tcPr>
-            <w:tcW w:w="680" w:type="dxa"/>
+            <w:tcW w:w="679" w:type="dxa"/>
             <w:tcBorders>
               <w:top w:val="single" w:sz="4" w:space="0" w:color="000000"/>
               <w:left w:val="single" w:sz="4" w:space="0" w:color="000000"/>
@@ -23756,7 +23929,7 @@
                 <w:rFonts w:ascii="宋体" w:eastAsia="宋体" w:hAnsi="宋体" w:cs="宋体" w:hint="eastAsia"/>
                 <w:sz w:val="18"/>
               </w:rPr>
-              <w:t>11</w:t>
+              <w:t>6</w:t>
             </w:r>
           </w:p>
         </w:tc>
@@ -23783,90 +23956,98 @@
               <w:jc w:val="left"/>
               <w:rPr>
                 <w:rFonts w:ascii="宋体" w:eastAsia="宋体" w:hAnsi="宋体" w:cs="宋体"/>
+                <w:sz w:val="18"/>
               </w:rPr>
             </w:pPr>
             <w:r>
               <w:rPr>
                 <w:rFonts w:ascii="宋体" w:eastAsia="宋体" w:hAnsi="宋体" w:cs="宋体" w:hint="eastAsia"/>
               </w:rPr>
-              <w:t>IsTree</w:t>
-            </w:r>
-          </w:p>
-        </w:tc>
-        <w:tc>
-          <w:tcPr>
-            <w:tcW w:w="1376" w:type="dxa"/>
-            <w:tcBorders>
-              <w:top w:val="single" w:sz="4" w:space="0" w:color="000000"/>
-              <w:left w:val="single" w:sz="4" w:space="0" w:color="000000"/>
-              <w:bottom w:val="single" w:sz="4" w:space="0" w:color="000000"/>
-              <w:right w:val="single" w:sz="4" w:space="0" w:color="000000"/>
-            </w:tcBorders>
-            <w:shd w:val="clear" w:color="auto" w:fill="FFFFFF"/>
-            <w:tcMar>
-              <w:top w:w="0" w:type="dxa"/>
-              <w:left w:w="108" w:type="dxa"/>
-              <w:bottom w:w="0" w:type="dxa"/>
-              <w:right w:w="108" w:type="dxa"/>
-            </w:tcMar>
-          </w:tcPr>
-          <w:p>
-            <w:pPr>
-              <w:spacing w:before="20" w:after="20"/>
-              <w:jc w:val="left"/>
-              <w:rPr>
-                <w:rFonts w:ascii="宋体" w:eastAsia="宋体" w:hAnsi="宋体" w:cs="宋体"/>
-                <w:sz w:val="18"/>
-              </w:rPr>
-            </w:pPr>
-            <w:r>
-              <w:rPr>
-                <w:rFonts w:ascii="宋体" w:eastAsia="宋体" w:hAnsi="宋体" w:cs="宋体"/>
-                <w:sz w:val="18"/>
-              </w:rPr>
-              <w:t>B</w:t>
-            </w:r>
+              <w:t>Remark</w:t>
+            </w:r>
+          </w:p>
+        </w:tc>
+        <w:tc>
+          <w:tcPr>
+            <w:tcW w:w="1386" w:type="dxa"/>
+            <w:tcBorders>
+              <w:top w:val="single" w:sz="4" w:space="0" w:color="000000"/>
+              <w:left w:val="single" w:sz="4" w:space="0" w:color="000000"/>
+              <w:bottom w:val="single" w:sz="4" w:space="0" w:color="000000"/>
+              <w:right w:val="single" w:sz="4" w:space="0" w:color="000000"/>
+            </w:tcBorders>
+            <w:shd w:val="clear" w:color="auto" w:fill="FFFFFF"/>
+            <w:tcMar>
+              <w:top w:w="0" w:type="dxa"/>
+              <w:left w:w="108" w:type="dxa"/>
+              <w:bottom w:w="0" w:type="dxa"/>
+              <w:right w:w="108" w:type="dxa"/>
+            </w:tcMar>
+          </w:tcPr>
+          <w:p>
+            <w:pPr>
+              <w:spacing w:before="20" w:after="20"/>
+              <w:jc w:val="left"/>
+              <w:rPr>
+                <w:rFonts w:ascii="宋体" w:eastAsia="宋体" w:hAnsi="宋体" w:cs="宋体"/>
+                <w:sz w:val="18"/>
+              </w:rPr>
+            </w:pPr>
             <w:r>
               <w:rPr>
                 <w:rFonts w:ascii="宋体" w:eastAsia="宋体" w:hAnsi="宋体" w:cs="宋体" w:hint="eastAsia"/>
                 <w:sz w:val="18"/>
               </w:rPr>
-              <w:t>it</w:t>
-            </w:r>
-          </w:p>
-        </w:tc>
-        <w:tc>
-          <w:tcPr>
-            <w:tcW w:w="4712" w:type="dxa"/>
-            <w:tcBorders>
-              <w:top w:val="single" w:sz="4" w:space="0" w:color="000000"/>
-              <w:left w:val="single" w:sz="4" w:space="0" w:color="000000"/>
-              <w:bottom w:val="single" w:sz="4" w:space="0" w:color="000000"/>
-              <w:right w:val="single" w:sz="4" w:space="0" w:color="000000"/>
-            </w:tcBorders>
-            <w:shd w:val="clear" w:color="auto" w:fill="FFFFFF"/>
-            <w:tcMar>
-              <w:top w:w="0" w:type="dxa"/>
-              <w:left w:w="108" w:type="dxa"/>
-              <w:bottom w:w="0" w:type="dxa"/>
-              <w:right w:w="108" w:type="dxa"/>
-            </w:tcMar>
-          </w:tcPr>
-          <w:p>
-            <w:pPr>
-              <w:spacing w:before="20" w:after="20"/>
-              <w:jc w:val="left"/>
-              <w:rPr>
-                <w:rFonts w:ascii="宋体" w:eastAsia="宋体" w:hAnsi="宋体" w:cs="宋体"/>
-                <w:sz w:val="18"/>
-              </w:rPr>
-            </w:pPr>
+              <w:t>nvarchar(</w:t>
+            </w:r>
+            <w:r>
+              <w:rPr>
+                <w:rFonts w:ascii="宋体" w:eastAsia="宋体" w:hAnsi="宋体" w:cs="宋体"/>
+                <w:sz w:val="18"/>
+              </w:rPr>
+              <w:t>200</w:t>
+            </w:r>
             <w:r>
               <w:rPr>
                 <w:rFonts w:ascii="宋体" w:eastAsia="宋体" w:hAnsi="宋体" w:cs="宋体" w:hint="eastAsia"/>
                 <w:sz w:val="18"/>
               </w:rPr>
-              <w:t>是否是树形</w:t>
+              <w:t>)</w:t>
+            </w:r>
+          </w:p>
+        </w:tc>
+        <w:tc>
+          <w:tcPr>
+            <w:tcW w:w="4703" w:type="dxa"/>
+            <w:tcBorders>
+              <w:top w:val="single" w:sz="4" w:space="0" w:color="000000"/>
+              <w:left w:val="single" w:sz="4" w:space="0" w:color="000000"/>
+              <w:bottom w:val="single" w:sz="4" w:space="0" w:color="000000"/>
+              <w:right w:val="single" w:sz="4" w:space="0" w:color="000000"/>
+            </w:tcBorders>
+            <w:shd w:val="clear" w:color="auto" w:fill="FFFFFF"/>
+            <w:tcMar>
+              <w:top w:w="0" w:type="dxa"/>
+              <w:left w:w="108" w:type="dxa"/>
+              <w:bottom w:w="0" w:type="dxa"/>
+              <w:right w:w="108" w:type="dxa"/>
+            </w:tcMar>
+          </w:tcPr>
+          <w:p>
+            <w:pPr>
+              <w:spacing w:before="20" w:after="20"/>
+              <w:jc w:val="left"/>
+              <w:rPr>
+                <w:rFonts w:ascii="宋体" w:eastAsia="宋体" w:hAnsi="宋体" w:cs="宋体"/>
+                <w:sz w:val="18"/>
+              </w:rPr>
+            </w:pPr>
+            <w:r>
+              <w:rPr>
+                <w:rFonts w:ascii="宋体" w:eastAsia="宋体" w:hAnsi="宋体" w:cs="宋体" w:hint="eastAsia"/>
+                <w:sz w:val="18"/>
+              </w:rPr>
+              <w:t>备注</w:t>
             </w:r>
           </w:p>
         </w:tc>
@@ -23874,7 +24055,70 @@
       <w:tr>
         <w:tc>
           <w:tcPr>
-            <w:tcW w:w="680" w:type="dxa"/>
+            <w:tcW w:w="679" w:type="dxa"/>
+            <w:tcBorders>
+              <w:top w:val="single" w:sz="4" w:space="0" w:color="000000"/>
+              <w:left w:val="single" w:sz="4" w:space="0" w:color="000000"/>
+              <w:bottom w:val="single" w:sz="4" w:space="0" w:color="000000"/>
+              <w:right w:val="single" w:sz="4" w:space="0" w:color="000000"/>
+            </w:tcBorders>
+            <w:shd w:val="clear" w:color="auto" w:fill="FFFFFF"/>
+            <w:tcMar>
+              <w:top w:w="0" w:type="dxa"/>
+              <w:left w:w="108" w:type="dxa"/>
+              <w:bottom w:w="0" w:type="dxa"/>
+              <w:right w:w="108" w:type="dxa"/>
+            </w:tcMar>
+          </w:tcPr>
+          <w:p>
+            <w:pPr>
+              <w:spacing w:before="20" w:after="20"/>
+              <w:jc w:val="left"/>
+              <w:rPr>
+                <w:rFonts w:ascii="宋体" w:eastAsia="宋体" w:hAnsi="宋体" w:cs="宋体"/>
+                <w:sz w:val="18"/>
+              </w:rPr>
+            </w:pPr>
+          </w:p>
+        </w:tc>
+        <w:tc>
+          <w:tcPr>
+            <w:tcW w:w="1656" w:type="dxa"/>
+            <w:tcBorders>
+              <w:top w:val="single" w:sz="4" w:space="0" w:color="000000"/>
+              <w:left w:val="single" w:sz="4" w:space="0" w:color="000000"/>
+              <w:bottom w:val="single" w:sz="4" w:space="0" w:color="000000"/>
+              <w:right w:val="single" w:sz="4" w:space="0" w:color="000000"/>
+            </w:tcBorders>
+            <w:shd w:val="clear" w:color="auto" w:fill="FFFFFF"/>
+            <w:tcMar>
+              <w:top w:w="0" w:type="dxa"/>
+              <w:left w:w="108" w:type="dxa"/>
+              <w:bottom w:w="0" w:type="dxa"/>
+              <w:right w:w="108" w:type="dxa"/>
+            </w:tcMar>
+          </w:tcPr>
+          <w:p>
+            <w:pPr>
+              <w:spacing w:before="20" w:after="20"/>
+              <w:jc w:val="left"/>
+              <w:rPr>
+                <w:rFonts w:ascii="宋体" w:eastAsia="宋体" w:hAnsi="宋体"/>
+                <w:sz w:val="18"/>
+              </w:rPr>
+            </w:pPr>
+            <w:r>
+              <w:rPr>
+                <w:rFonts w:ascii="宋体" w:eastAsia="宋体" w:hAnsi="宋体"/>
+                <w:sz w:val="18"/>
+              </w:rPr>
+              <w:t>CreatorUserId</w:t>
+            </w:r>
+          </w:p>
+        </w:tc>
+        <w:tc>
+          <w:tcPr>
+            <w:tcW w:w="1386" w:type="dxa"/>
             <w:tcBorders>
               <w:top w:val="single" w:sz="4" w:space="0" w:color="000000"/>
               <w:left w:val="single" w:sz="4" w:space="0" w:color="000000"/>
@@ -23903,118 +24147,42 @@
                 <w:rFonts w:ascii="宋体" w:eastAsia="宋体" w:hAnsi="宋体" w:cs="宋体" w:hint="eastAsia"/>
                 <w:sz w:val="18"/>
               </w:rPr>
-              <w:t>12</w:t>
-            </w:r>
-          </w:p>
-        </w:tc>
-        <w:tc>
-          <w:tcPr>
-            <w:tcW w:w="1656" w:type="dxa"/>
-            <w:tcBorders>
-              <w:top w:val="single" w:sz="4" w:space="0" w:color="000000"/>
-              <w:left w:val="single" w:sz="4" w:space="0" w:color="000000"/>
-              <w:bottom w:val="single" w:sz="4" w:space="0" w:color="000000"/>
-              <w:right w:val="single" w:sz="4" w:space="0" w:color="000000"/>
-            </w:tcBorders>
-            <w:shd w:val="clear" w:color="auto" w:fill="FFFFFF"/>
-            <w:tcMar>
-              <w:top w:w="0" w:type="dxa"/>
-              <w:left w:w="108" w:type="dxa"/>
-              <w:bottom w:w="0" w:type="dxa"/>
-              <w:right w:w="108" w:type="dxa"/>
-            </w:tcMar>
-          </w:tcPr>
-          <w:p>
-            <w:pPr>
-              <w:spacing w:before="20" w:after="20"/>
-              <w:jc w:val="left"/>
-              <w:rPr>
-                <w:rFonts w:ascii="宋体" w:eastAsia="宋体" w:hAnsi="宋体" w:cs="宋体"/>
-              </w:rPr>
-            </w:pPr>
-            <w:r>
-              <w:rPr>
-                <w:rFonts w:ascii="宋体" w:eastAsia="宋体" w:hAnsi="宋体" w:cs="宋体" w:hint="eastAsia"/>
-                <w:sz w:val="18"/>
-              </w:rPr>
-              <w:t>IsEnableMark</w:t>
-            </w:r>
-          </w:p>
-        </w:tc>
-        <w:tc>
-          <w:tcPr>
-            <w:tcW w:w="1376" w:type="dxa"/>
-            <w:tcBorders>
-              <w:top w:val="single" w:sz="4" w:space="0" w:color="000000"/>
-              <w:left w:val="single" w:sz="4" w:space="0" w:color="000000"/>
-              <w:bottom w:val="single" w:sz="4" w:space="0" w:color="000000"/>
-              <w:right w:val="single" w:sz="4" w:space="0" w:color="000000"/>
-            </w:tcBorders>
-            <w:shd w:val="clear" w:color="auto" w:fill="FFFFFF"/>
-            <w:tcMar>
-              <w:top w:w="0" w:type="dxa"/>
-              <w:left w:w="108" w:type="dxa"/>
-              <w:bottom w:w="0" w:type="dxa"/>
-              <w:right w:w="108" w:type="dxa"/>
-            </w:tcMar>
-          </w:tcPr>
-          <w:p>
-            <w:pPr>
-              <w:spacing w:before="20" w:after="20"/>
-              <w:jc w:val="left"/>
-              <w:rPr>
-                <w:rFonts w:ascii="宋体" w:eastAsia="宋体" w:hAnsi="宋体" w:cs="宋体"/>
-                <w:sz w:val="18"/>
-              </w:rPr>
-            </w:pPr>
-            <w:r>
-              <w:rPr>
-                <w:rFonts w:ascii="宋体" w:eastAsia="宋体" w:hAnsi="宋体" w:cs="宋体"/>
-                <w:sz w:val="18"/>
-              </w:rPr>
-              <w:t>B</w:t>
-            </w:r>
-            <w:r>
-              <w:rPr>
-                <w:rFonts w:ascii="宋体" w:eastAsia="宋体" w:hAnsi="宋体" w:cs="宋体" w:hint="eastAsia"/>
-                <w:sz w:val="18"/>
-              </w:rPr>
-              <w:t>it</w:t>
-            </w:r>
-          </w:p>
-        </w:tc>
-        <w:tc>
-          <w:tcPr>
-            <w:tcW w:w="4712" w:type="dxa"/>
-            <w:tcBorders>
-              <w:top w:val="single" w:sz="4" w:space="0" w:color="000000"/>
-              <w:left w:val="single" w:sz="4" w:space="0" w:color="000000"/>
-              <w:bottom w:val="single" w:sz="4" w:space="0" w:color="000000"/>
-              <w:right w:val="single" w:sz="4" w:space="0" w:color="000000"/>
-            </w:tcBorders>
-            <w:shd w:val="clear" w:color="auto" w:fill="FFFFFF"/>
-            <w:tcMar>
-              <w:top w:w="0" w:type="dxa"/>
-              <w:left w:w="108" w:type="dxa"/>
-              <w:bottom w:w="0" w:type="dxa"/>
-              <w:right w:w="108" w:type="dxa"/>
-            </w:tcMar>
-          </w:tcPr>
-          <w:p>
-            <w:pPr>
-              <w:spacing w:before="20" w:after="20"/>
-              <w:jc w:val="left"/>
-              <w:rPr>
-                <w:rFonts w:ascii="宋体" w:eastAsia="宋体" w:hAnsi="宋体" w:cs="宋体"/>
-                <w:sz w:val="18"/>
-              </w:rPr>
-            </w:pPr>
-            <w:r>
-              <w:rPr>
-                <w:rFonts w:ascii="宋体" w:eastAsia="宋体" w:hAnsi="宋体" w:cs="宋体" w:hint="eastAsia"/>
-                <w:sz w:val="18"/>
-              </w:rPr>
-              <w:t>是否有效，是否启用</w:t>
+              <w:t>int</w:t>
+            </w:r>
+          </w:p>
+        </w:tc>
+        <w:tc>
+          <w:tcPr>
+            <w:tcW w:w="4703" w:type="dxa"/>
+            <w:tcBorders>
+              <w:top w:val="single" w:sz="4" w:space="0" w:color="000000"/>
+              <w:left w:val="single" w:sz="4" w:space="0" w:color="000000"/>
+              <w:bottom w:val="single" w:sz="4" w:space="0" w:color="000000"/>
+              <w:right w:val="single" w:sz="4" w:space="0" w:color="000000"/>
+            </w:tcBorders>
+            <w:shd w:val="clear" w:color="auto" w:fill="FFFFFF"/>
+            <w:tcMar>
+              <w:top w:w="0" w:type="dxa"/>
+              <w:left w:w="108" w:type="dxa"/>
+              <w:bottom w:w="0" w:type="dxa"/>
+              <w:right w:w="108" w:type="dxa"/>
+            </w:tcMar>
+          </w:tcPr>
+          <w:p>
+            <w:pPr>
+              <w:spacing w:before="20" w:after="20"/>
+              <w:jc w:val="left"/>
+              <w:rPr>
+                <w:rFonts w:ascii="宋体" w:eastAsia="宋体" w:hAnsi="宋体"/>
+                <w:sz w:val="18"/>
+              </w:rPr>
+            </w:pPr>
+            <w:r>
+              <w:rPr>
+                <w:rFonts w:ascii="宋体" w:eastAsia="宋体" w:hAnsi="宋体" w:hint="eastAsia"/>
+                <w:sz w:val="18"/>
+              </w:rPr>
+              <w:t>创建人</w:t>
             </w:r>
           </w:p>
         </w:tc>
@@ -24022,37 +24190,30 @@
       <w:tr>
         <w:tc>
           <w:tcPr>
-            <w:tcW w:w="680" w:type="dxa"/>
-            <w:tcBorders>
-              <w:top w:val="single" w:sz="4" w:space="0" w:color="000000"/>
-              <w:left w:val="single" w:sz="4" w:space="0" w:color="000000"/>
-              <w:bottom w:val="single" w:sz="4" w:space="0" w:color="000000"/>
-              <w:right w:val="single" w:sz="4" w:space="0" w:color="000000"/>
-            </w:tcBorders>
-            <w:shd w:val="clear" w:color="auto" w:fill="FFFFFF"/>
-            <w:tcMar>
-              <w:top w:w="0" w:type="dxa"/>
-              <w:left w:w="108" w:type="dxa"/>
-              <w:bottom w:w="0" w:type="dxa"/>
-              <w:right w:w="108" w:type="dxa"/>
-            </w:tcMar>
-          </w:tcPr>
-          <w:p>
-            <w:pPr>
-              <w:spacing w:before="20" w:after="20"/>
-              <w:jc w:val="left"/>
-              <w:rPr>
-                <w:rFonts w:ascii="宋体" w:eastAsia="宋体" w:hAnsi="宋体" w:cs="宋体"/>
-                <w:sz w:val="18"/>
-              </w:rPr>
-            </w:pPr>
-            <w:r>
-              <w:rPr>
-                <w:rFonts w:ascii="宋体" w:eastAsia="宋体" w:hAnsi="宋体" w:cs="宋体" w:hint="eastAsia"/>
-                <w:sz w:val="18"/>
-              </w:rPr>
-              <w:t>13</w:t>
-            </w:r>
+            <w:tcW w:w="679" w:type="dxa"/>
+            <w:tcBorders>
+              <w:top w:val="single" w:sz="4" w:space="0" w:color="000000"/>
+              <w:left w:val="single" w:sz="4" w:space="0" w:color="000000"/>
+              <w:bottom w:val="single" w:sz="4" w:space="0" w:color="000000"/>
+              <w:right w:val="single" w:sz="4" w:space="0" w:color="000000"/>
+            </w:tcBorders>
+            <w:shd w:val="clear" w:color="auto" w:fill="FFFFFF"/>
+            <w:tcMar>
+              <w:top w:w="0" w:type="dxa"/>
+              <w:left w:w="108" w:type="dxa"/>
+              <w:bottom w:w="0" w:type="dxa"/>
+              <w:right w:w="108" w:type="dxa"/>
+            </w:tcMar>
+          </w:tcPr>
+          <w:p>
+            <w:pPr>
+              <w:spacing w:before="20" w:after="20"/>
+              <w:jc w:val="left"/>
+              <w:rPr>
+                <w:rFonts w:ascii="宋体" w:eastAsia="宋体" w:hAnsi="宋体" w:cs="宋体"/>
+                <w:sz w:val="18"/>
+              </w:rPr>
+            </w:pPr>
           </w:p>
         </w:tc>
         <w:tc>
@@ -24077,94 +24238,87 @@
               <w:spacing w:before="20" w:after="20"/>
               <w:jc w:val="left"/>
               <w:rPr>
-                <w:rFonts w:ascii="宋体" w:eastAsia="宋体" w:hAnsi="宋体" w:cs="宋体"/>
-                <w:sz w:val="18"/>
-              </w:rPr>
-            </w:pPr>
-            <w:r>
-              <w:rPr>
                 <w:rFonts w:ascii="宋体" w:eastAsia="宋体" w:hAnsi="宋体"/>
                 <w:sz w:val="18"/>
               </w:rPr>
-              <w:t>Layers</w:t>
-            </w:r>
-          </w:p>
-        </w:tc>
-        <w:tc>
-          <w:tcPr>
-            <w:tcW w:w="1376" w:type="dxa"/>
-            <w:tcBorders>
-              <w:top w:val="single" w:sz="4" w:space="0" w:color="000000"/>
-              <w:left w:val="single" w:sz="4" w:space="0" w:color="000000"/>
-              <w:bottom w:val="single" w:sz="4" w:space="0" w:color="000000"/>
-              <w:right w:val="single" w:sz="4" w:space="0" w:color="000000"/>
-            </w:tcBorders>
-            <w:shd w:val="clear" w:color="auto" w:fill="FFFFFF"/>
-            <w:tcMar>
-              <w:top w:w="0" w:type="dxa"/>
-              <w:left w:w="108" w:type="dxa"/>
-              <w:bottom w:w="0" w:type="dxa"/>
-              <w:right w:w="108" w:type="dxa"/>
-            </w:tcMar>
-          </w:tcPr>
-          <w:p>
-            <w:pPr>
-              <w:spacing w:before="20" w:after="20"/>
-              <w:jc w:val="left"/>
-              <w:rPr>
-                <w:rFonts w:ascii="宋体" w:eastAsia="宋体" w:hAnsi="宋体" w:cs="宋体"/>
-                <w:sz w:val="18"/>
-              </w:rPr>
             </w:pPr>
             <w:r>
               <w:rPr>
                 <w:rFonts w:ascii="宋体" w:eastAsia="宋体" w:hAnsi="宋体"/>
                 <w:sz w:val="18"/>
               </w:rPr>
-              <w:t>int</w:t>
-            </w:r>
-          </w:p>
-        </w:tc>
-        <w:tc>
-          <w:tcPr>
-            <w:tcW w:w="4712" w:type="dxa"/>
-            <w:tcBorders>
-              <w:top w:val="single" w:sz="4" w:space="0" w:color="000000"/>
-              <w:left w:val="single" w:sz="4" w:space="0" w:color="000000"/>
-              <w:bottom w:val="single" w:sz="4" w:space="0" w:color="000000"/>
-              <w:right w:val="single" w:sz="4" w:space="0" w:color="000000"/>
-            </w:tcBorders>
-            <w:shd w:val="clear" w:color="auto" w:fill="FFFFFF"/>
-            <w:tcMar>
-              <w:top w:w="0" w:type="dxa"/>
-              <w:left w:w="108" w:type="dxa"/>
-              <w:bottom w:w="0" w:type="dxa"/>
-              <w:right w:w="108" w:type="dxa"/>
-            </w:tcMar>
-          </w:tcPr>
-          <w:p>
-            <w:pPr>
-              <w:spacing w:before="20" w:after="20"/>
-              <w:jc w:val="left"/>
-              <w:rPr>
-                <w:rFonts w:ascii="宋体" w:eastAsia="宋体" w:hAnsi="宋体" w:cs="宋体"/>
-                <w:sz w:val="18"/>
-              </w:rPr>
-            </w:pPr>
-            <w:r>
-              <w:rPr>
-                <w:rFonts w:ascii="宋体" w:eastAsia="宋体" w:hAnsi="宋体" w:hint="eastAsia"/>
-                <w:sz w:val="18"/>
-              </w:rPr>
-              <w:t>层次</w:t>
-            </w:r>
+              <w:t>CreatorTime</w:t>
+            </w:r>
+          </w:p>
+        </w:tc>
+        <w:tc>
+          <w:tcPr>
+            <w:tcW w:w="1386" w:type="dxa"/>
+            <w:tcBorders>
+              <w:top w:val="single" w:sz="4" w:space="0" w:color="000000"/>
+              <w:left w:val="single" w:sz="4" w:space="0" w:color="000000"/>
+              <w:bottom w:val="single" w:sz="4" w:space="0" w:color="000000"/>
+              <w:right w:val="single" w:sz="4" w:space="0" w:color="000000"/>
+            </w:tcBorders>
+            <w:shd w:val="clear" w:color="auto" w:fill="FFFFFF"/>
+            <w:tcMar>
+              <w:top w:w="0" w:type="dxa"/>
+              <w:left w:w="108" w:type="dxa"/>
+              <w:bottom w:w="0" w:type="dxa"/>
+              <w:right w:w="108" w:type="dxa"/>
+            </w:tcMar>
+          </w:tcPr>
+          <w:p>
+            <w:pPr>
+              <w:spacing w:before="20" w:after="20"/>
+              <w:jc w:val="left"/>
+              <w:rPr>
+                <w:rFonts w:ascii="宋体" w:eastAsia="宋体" w:hAnsi="宋体" w:cs="宋体"/>
+                <w:sz w:val="18"/>
+              </w:rPr>
+            </w:pPr>
+            <w:r>
+              <w:rPr>
+                <w:rFonts w:ascii="宋体" w:eastAsia="宋体" w:hAnsi="宋体" w:cs="宋体"/>
+                <w:sz w:val="18"/>
+              </w:rPr>
+              <w:t>DateTime</w:t>
+            </w:r>
+          </w:p>
+        </w:tc>
+        <w:tc>
+          <w:tcPr>
+            <w:tcW w:w="4703" w:type="dxa"/>
+            <w:tcBorders>
+              <w:top w:val="single" w:sz="4" w:space="0" w:color="000000"/>
+              <w:left w:val="single" w:sz="4" w:space="0" w:color="000000"/>
+              <w:bottom w:val="single" w:sz="4" w:space="0" w:color="000000"/>
+              <w:right w:val="single" w:sz="4" w:space="0" w:color="000000"/>
+            </w:tcBorders>
+            <w:shd w:val="clear" w:color="auto" w:fill="FFFFFF"/>
+            <w:tcMar>
+              <w:top w:w="0" w:type="dxa"/>
+              <w:left w:w="108" w:type="dxa"/>
+              <w:bottom w:w="0" w:type="dxa"/>
+              <w:right w:w="108" w:type="dxa"/>
+            </w:tcMar>
+          </w:tcPr>
+          <w:p>
+            <w:pPr>
+              <w:spacing w:before="20" w:after="20"/>
+              <w:jc w:val="left"/>
+              <w:rPr>
+                <w:rFonts w:ascii="宋体" w:eastAsia="宋体" w:hAnsi="宋体"/>
+                <w:sz w:val="18"/>
+              </w:rPr>
+            </w:pPr>
           </w:p>
         </w:tc>
       </w:tr>
       <w:tr>
         <w:tc>
           <w:tcPr>
-            <w:tcW w:w="680" w:type="dxa"/>
+            <w:tcW w:w="679" w:type="dxa"/>
             <w:tcBorders>
               <w:top w:val="single" w:sz="4" w:space="0" w:color="000000"/>
               <w:left w:val="single" w:sz="4" w:space="0" w:color="000000"/>
@@ -24221,13 +24375,13 @@
                 <w:rFonts w:ascii="宋体" w:eastAsia="宋体" w:hAnsi="宋体"/>
                 <w:sz w:val="18"/>
               </w:rPr>
-              <w:t>CreatorUserId</w:t>
-            </w:r>
-          </w:p>
-        </w:tc>
-        <w:tc>
-          <w:tcPr>
-            <w:tcW w:w="1376" w:type="dxa"/>
+              <w:t>DeleteMark</w:t>
+            </w:r>
+          </w:p>
+        </w:tc>
+        <w:tc>
+          <w:tcPr>
+            <w:tcW w:w="1386" w:type="dxa"/>
             <w:tcBorders>
               <w:top w:val="single" w:sz="4" w:space="0" w:color="000000"/>
               <w:left w:val="single" w:sz="4" w:space="0" w:color="000000"/>
@@ -24256,13 +24410,13 @@
                 <w:rFonts w:ascii="宋体" w:eastAsia="宋体" w:hAnsi="宋体" w:cs="宋体" w:hint="eastAsia"/>
                 <w:sz w:val="18"/>
               </w:rPr>
-              <w:t>int</w:t>
-            </w:r>
-          </w:p>
-        </w:tc>
-        <w:tc>
-          <w:tcPr>
-            <w:tcW w:w="4712" w:type="dxa"/>
+              <w:t>bit</w:t>
+            </w:r>
+          </w:p>
+        </w:tc>
+        <w:tc>
+          <w:tcPr>
+            <w:tcW w:w="4703" w:type="dxa"/>
             <w:tcBorders>
               <w:top w:val="single" w:sz="4" w:space="0" w:color="000000"/>
               <w:left w:val="single" w:sz="4" w:space="0" w:color="000000"/>
@@ -24291,7 +24445,7 @@
                 <w:rFonts w:ascii="宋体" w:eastAsia="宋体" w:hAnsi="宋体" w:hint="eastAsia"/>
                 <w:sz w:val="18"/>
               </w:rPr>
-              <w:t>创建人</w:t>
+              <w:t>删除标志</w:t>
             </w:r>
           </w:p>
         </w:tc>
@@ -24299,7 +24453,7 @@
       <w:tr>
         <w:tc>
           <w:tcPr>
-            <w:tcW w:w="680" w:type="dxa"/>
+            <w:tcW w:w="679" w:type="dxa"/>
             <w:tcBorders>
               <w:top w:val="single" w:sz="4" w:space="0" w:color="000000"/>
               <w:left w:val="single" w:sz="4" w:space="0" w:color="000000"/>
@@ -24356,48 +24510,48 @@
                 <w:rFonts w:ascii="宋体" w:eastAsia="宋体" w:hAnsi="宋体"/>
                 <w:sz w:val="18"/>
               </w:rPr>
-              <w:t>CreatorTime</w:t>
-            </w:r>
-          </w:p>
-        </w:tc>
-        <w:tc>
-          <w:tcPr>
-            <w:tcW w:w="1376" w:type="dxa"/>
-            <w:tcBorders>
-              <w:top w:val="single" w:sz="4" w:space="0" w:color="000000"/>
-              <w:left w:val="single" w:sz="4" w:space="0" w:color="000000"/>
-              <w:bottom w:val="single" w:sz="4" w:space="0" w:color="000000"/>
-              <w:right w:val="single" w:sz="4" w:space="0" w:color="000000"/>
-            </w:tcBorders>
-            <w:shd w:val="clear" w:color="auto" w:fill="FFFFFF"/>
-            <w:tcMar>
-              <w:top w:w="0" w:type="dxa"/>
-              <w:left w:w="108" w:type="dxa"/>
-              <w:bottom w:w="0" w:type="dxa"/>
-              <w:right w:w="108" w:type="dxa"/>
-            </w:tcMar>
-          </w:tcPr>
-          <w:p>
-            <w:pPr>
-              <w:spacing w:before="20" w:after="20"/>
-              <w:jc w:val="left"/>
-              <w:rPr>
-                <w:rFonts w:ascii="宋体" w:eastAsia="宋体" w:hAnsi="宋体" w:cs="宋体"/>
-                <w:sz w:val="18"/>
-              </w:rPr>
-            </w:pPr>
-            <w:r>
-              <w:rPr>
-                <w:rFonts w:ascii="宋体" w:eastAsia="宋体" w:hAnsi="宋体" w:cs="宋体"/>
-                <w:sz w:val="18"/>
-              </w:rPr>
-              <w:t>DateTime</w:t>
-            </w:r>
-          </w:p>
-        </w:tc>
-        <w:tc>
-          <w:tcPr>
-            <w:tcW w:w="4712" w:type="dxa"/>
+              <w:t>DeleteUserId</w:t>
+            </w:r>
+          </w:p>
+        </w:tc>
+        <w:tc>
+          <w:tcPr>
+            <w:tcW w:w="1386" w:type="dxa"/>
+            <w:tcBorders>
+              <w:top w:val="single" w:sz="4" w:space="0" w:color="000000"/>
+              <w:left w:val="single" w:sz="4" w:space="0" w:color="000000"/>
+              <w:bottom w:val="single" w:sz="4" w:space="0" w:color="000000"/>
+              <w:right w:val="single" w:sz="4" w:space="0" w:color="000000"/>
+            </w:tcBorders>
+            <w:shd w:val="clear" w:color="auto" w:fill="FFFFFF"/>
+            <w:tcMar>
+              <w:top w:w="0" w:type="dxa"/>
+              <w:left w:w="108" w:type="dxa"/>
+              <w:bottom w:w="0" w:type="dxa"/>
+              <w:right w:w="108" w:type="dxa"/>
+            </w:tcMar>
+          </w:tcPr>
+          <w:p>
+            <w:pPr>
+              <w:spacing w:before="20" w:after="20"/>
+              <w:jc w:val="left"/>
+              <w:rPr>
+                <w:rFonts w:ascii="宋体" w:eastAsia="宋体" w:hAnsi="宋体" w:cs="宋体"/>
+                <w:sz w:val="18"/>
+              </w:rPr>
+            </w:pPr>
+            <w:r>
+              <w:rPr>
+                <w:rFonts w:ascii="宋体" w:eastAsia="宋体" w:hAnsi="宋体" w:cs="宋体" w:hint="eastAsia"/>
+                <w:sz w:val="18"/>
+              </w:rPr>
+              <w:t>int</w:t>
+            </w:r>
+          </w:p>
+        </w:tc>
+        <w:tc>
+          <w:tcPr>
+            <w:tcW w:w="4703" w:type="dxa"/>
             <w:tcBorders>
               <w:top w:val="single" w:sz="4" w:space="0" w:color="000000"/>
               <w:left w:val="single" w:sz="4" w:space="0" w:color="000000"/>
@@ -24427,7 +24581,7 @@
       <w:tr>
         <w:tc>
           <w:tcPr>
-            <w:tcW w:w="680" w:type="dxa"/>
+            <w:tcW w:w="679" w:type="dxa"/>
             <w:tcBorders>
               <w:top w:val="single" w:sz="4" w:space="0" w:color="000000"/>
               <w:left w:val="single" w:sz="4" w:space="0" w:color="000000"/>
@@ -24484,48 +24638,48 @@
                 <w:rFonts w:ascii="宋体" w:eastAsia="宋体" w:hAnsi="宋体"/>
                 <w:sz w:val="18"/>
               </w:rPr>
-              <w:t>DeleteMark</w:t>
-            </w:r>
-          </w:p>
-        </w:tc>
-        <w:tc>
-          <w:tcPr>
-            <w:tcW w:w="1376" w:type="dxa"/>
-            <w:tcBorders>
-              <w:top w:val="single" w:sz="4" w:space="0" w:color="000000"/>
-              <w:left w:val="single" w:sz="4" w:space="0" w:color="000000"/>
-              <w:bottom w:val="single" w:sz="4" w:space="0" w:color="000000"/>
-              <w:right w:val="single" w:sz="4" w:space="0" w:color="000000"/>
-            </w:tcBorders>
-            <w:shd w:val="clear" w:color="auto" w:fill="FFFFFF"/>
-            <w:tcMar>
-              <w:top w:w="0" w:type="dxa"/>
-              <w:left w:w="108" w:type="dxa"/>
-              <w:bottom w:w="0" w:type="dxa"/>
-              <w:right w:w="108" w:type="dxa"/>
-            </w:tcMar>
-          </w:tcPr>
-          <w:p>
-            <w:pPr>
-              <w:spacing w:before="20" w:after="20"/>
-              <w:jc w:val="left"/>
-              <w:rPr>
-                <w:rFonts w:ascii="宋体" w:eastAsia="宋体" w:hAnsi="宋体" w:cs="宋体"/>
-                <w:sz w:val="18"/>
-              </w:rPr>
-            </w:pPr>
-            <w:r>
-              <w:rPr>
-                <w:rFonts w:ascii="宋体" w:eastAsia="宋体" w:hAnsi="宋体" w:cs="宋体" w:hint="eastAsia"/>
-                <w:sz w:val="18"/>
-              </w:rPr>
-              <w:t>bit</w:t>
-            </w:r>
-          </w:p>
-        </w:tc>
-        <w:tc>
-          <w:tcPr>
-            <w:tcW w:w="4712" w:type="dxa"/>
+              <w:t>DeleteTime</w:t>
+            </w:r>
+          </w:p>
+        </w:tc>
+        <w:tc>
+          <w:tcPr>
+            <w:tcW w:w="1386" w:type="dxa"/>
+            <w:tcBorders>
+              <w:top w:val="single" w:sz="4" w:space="0" w:color="000000"/>
+              <w:left w:val="single" w:sz="4" w:space="0" w:color="000000"/>
+              <w:bottom w:val="single" w:sz="4" w:space="0" w:color="000000"/>
+              <w:right w:val="single" w:sz="4" w:space="0" w:color="000000"/>
+            </w:tcBorders>
+            <w:shd w:val="clear" w:color="auto" w:fill="FFFFFF"/>
+            <w:tcMar>
+              <w:top w:w="0" w:type="dxa"/>
+              <w:left w:w="108" w:type="dxa"/>
+              <w:bottom w:w="0" w:type="dxa"/>
+              <w:right w:w="108" w:type="dxa"/>
+            </w:tcMar>
+          </w:tcPr>
+          <w:p>
+            <w:pPr>
+              <w:spacing w:before="20" w:after="20"/>
+              <w:jc w:val="left"/>
+              <w:rPr>
+                <w:rFonts w:ascii="宋体" w:eastAsia="宋体" w:hAnsi="宋体" w:cs="宋体"/>
+                <w:sz w:val="18"/>
+              </w:rPr>
+            </w:pPr>
+            <w:r>
+              <w:rPr>
+                <w:rFonts w:ascii="宋体" w:eastAsia="宋体" w:hAnsi="宋体" w:cs="宋体"/>
+                <w:sz w:val="18"/>
+              </w:rPr>
+              <w:t>DateTime</w:t>
+            </w:r>
+          </w:p>
+        </w:tc>
+        <w:tc>
+          <w:tcPr>
+            <w:tcW w:w="4703" w:type="dxa"/>
             <w:tcBorders>
               <w:top w:val="single" w:sz="4" w:space="0" w:color="000000"/>
               <w:left w:val="single" w:sz="4" w:space="0" w:color="000000"/>
@@ -24549,20 +24703,13 @@
                 <w:sz w:val="18"/>
               </w:rPr>
             </w:pPr>
-            <w:r>
-              <w:rPr>
-                <w:rFonts w:ascii="宋体" w:eastAsia="宋体" w:hAnsi="宋体" w:hint="eastAsia"/>
-                <w:sz w:val="18"/>
-              </w:rPr>
-              <w:t>删除标志</w:t>
-            </w:r>
           </w:p>
         </w:tc>
       </w:tr>
       <w:tr>
         <w:tc>
           <w:tcPr>
-            <w:tcW w:w="680" w:type="dxa"/>
+            <w:tcW w:w="679" w:type="dxa"/>
             <w:tcBorders>
               <w:top w:val="single" w:sz="4" w:space="0" w:color="000000"/>
               <w:left w:val="single" w:sz="4" w:space="0" w:color="000000"/>
@@ -24619,13 +24766,13 @@
                 <w:rFonts w:ascii="宋体" w:eastAsia="宋体" w:hAnsi="宋体"/>
                 <w:sz w:val="18"/>
               </w:rPr>
-              <w:t>DeleteUserId</w:t>
-            </w:r>
-          </w:p>
-        </w:tc>
-        <w:tc>
-          <w:tcPr>
-            <w:tcW w:w="1376" w:type="dxa"/>
+              <w:t>LastModifyUserId</w:t>
+            </w:r>
+          </w:p>
+        </w:tc>
+        <w:tc>
+          <w:tcPr>
+            <w:tcW w:w="1386" w:type="dxa"/>
             <w:tcBorders>
               <w:top w:val="single" w:sz="4" w:space="0" w:color="000000"/>
               <w:left w:val="single" w:sz="4" w:space="0" w:color="000000"/>
@@ -24660,7 +24807,7 @@
         </w:tc>
         <w:tc>
           <w:tcPr>
-            <w:tcW w:w="4712" w:type="dxa"/>
+            <w:tcW w:w="4703" w:type="dxa"/>
             <w:tcBorders>
               <w:top w:val="single" w:sz="4" w:space="0" w:color="000000"/>
               <w:left w:val="single" w:sz="4" w:space="0" w:color="000000"/>
@@ -24690,7 +24837,7 @@
       <w:tr>
         <w:tc>
           <w:tcPr>
-            <w:tcW w:w="680" w:type="dxa"/>
+            <w:tcW w:w="679" w:type="dxa"/>
             <w:tcBorders>
               <w:top w:val="single" w:sz="4" w:space="0" w:color="000000"/>
               <w:left w:val="single" w:sz="4" w:space="0" w:color="000000"/>
@@ -24747,13 +24894,13 @@
                 <w:rFonts w:ascii="宋体" w:eastAsia="宋体" w:hAnsi="宋体"/>
                 <w:sz w:val="18"/>
               </w:rPr>
-              <w:t>DeleteTime</w:t>
-            </w:r>
-          </w:p>
-        </w:tc>
-        <w:tc>
-          <w:tcPr>
-            <w:tcW w:w="1376" w:type="dxa"/>
+              <w:t>LastModifyTime</w:t>
+            </w:r>
+          </w:p>
+        </w:tc>
+        <w:tc>
+          <w:tcPr>
+            <w:tcW w:w="1386" w:type="dxa"/>
             <w:tcBorders>
               <w:top w:val="single" w:sz="4" w:space="0" w:color="000000"/>
               <w:left w:val="single" w:sz="4" w:space="0" w:color="000000"/>
@@ -24788,263 +24935,7 @@
         </w:tc>
         <w:tc>
           <w:tcPr>
-            <w:tcW w:w="4712" w:type="dxa"/>
-            <w:tcBorders>
-              <w:top w:val="single" w:sz="4" w:space="0" w:color="000000"/>
-              <w:left w:val="single" w:sz="4" w:space="0" w:color="000000"/>
-              <w:bottom w:val="single" w:sz="4" w:space="0" w:color="000000"/>
-              <w:right w:val="single" w:sz="4" w:space="0" w:color="000000"/>
-            </w:tcBorders>
-            <w:shd w:val="clear" w:color="auto" w:fill="FFFFFF"/>
-            <w:tcMar>
-              <w:top w:w="0" w:type="dxa"/>
-              <w:left w:w="108" w:type="dxa"/>
-              <w:bottom w:w="0" w:type="dxa"/>
-              <w:right w:w="108" w:type="dxa"/>
-            </w:tcMar>
-          </w:tcPr>
-          <w:p>
-            <w:pPr>
-              <w:spacing w:before="20" w:after="20"/>
-              <w:jc w:val="left"/>
-              <w:rPr>
-                <w:rFonts w:ascii="宋体" w:eastAsia="宋体" w:hAnsi="宋体"/>
-                <w:sz w:val="18"/>
-              </w:rPr>
-            </w:pPr>
-          </w:p>
-        </w:tc>
-      </w:tr>
-      <w:tr>
-        <w:tc>
-          <w:tcPr>
-            <w:tcW w:w="680" w:type="dxa"/>
-            <w:tcBorders>
-              <w:top w:val="single" w:sz="4" w:space="0" w:color="000000"/>
-              <w:left w:val="single" w:sz="4" w:space="0" w:color="000000"/>
-              <w:bottom w:val="single" w:sz="4" w:space="0" w:color="000000"/>
-              <w:right w:val="single" w:sz="4" w:space="0" w:color="000000"/>
-            </w:tcBorders>
-            <w:shd w:val="clear" w:color="auto" w:fill="FFFFFF"/>
-            <w:tcMar>
-              <w:top w:w="0" w:type="dxa"/>
-              <w:left w:w="108" w:type="dxa"/>
-              <w:bottom w:w="0" w:type="dxa"/>
-              <w:right w:w="108" w:type="dxa"/>
-            </w:tcMar>
-          </w:tcPr>
-          <w:p>
-            <w:pPr>
-              <w:spacing w:before="20" w:after="20"/>
-              <w:jc w:val="left"/>
-              <w:rPr>
-                <w:rFonts w:ascii="宋体" w:eastAsia="宋体" w:hAnsi="宋体" w:cs="宋体"/>
-                <w:sz w:val="18"/>
-              </w:rPr>
-            </w:pPr>
-          </w:p>
-        </w:tc>
-        <w:tc>
-          <w:tcPr>
-            <w:tcW w:w="1656" w:type="dxa"/>
-            <w:tcBorders>
-              <w:top w:val="single" w:sz="4" w:space="0" w:color="000000"/>
-              <w:left w:val="single" w:sz="4" w:space="0" w:color="000000"/>
-              <w:bottom w:val="single" w:sz="4" w:space="0" w:color="000000"/>
-              <w:right w:val="single" w:sz="4" w:space="0" w:color="000000"/>
-            </w:tcBorders>
-            <w:shd w:val="clear" w:color="auto" w:fill="FFFFFF"/>
-            <w:tcMar>
-              <w:top w:w="0" w:type="dxa"/>
-              <w:left w:w="108" w:type="dxa"/>
-              <w:bottom w:w="0" w:type="dxa"/>
-              <w:right w:w="108" w:type="dxa"/>
-            </w:tcMar>
-          </w:tcPr>
-          <w:p>
-            <w:pPr>
-              <w:spacing w:before="20" w:after="20"/>
-              <w:jc w:val="left"/>
-              <w:rPr>
-                <w:rFonts w:ascii="宋体" w:eastAsia="宋体" w:hAnsi="宋体"/>
-                <w:sz w:val="18"/>
-              </w:rPr>
-            </w:pPr>
-            <w:r>
-              <w:rPr>
-                <w:rFonts w:ascii="宋体" w:eastAsia="宋体" w:hAnsi="宋体"/>
-                <w:sz w:val="18"/>
-              </w:rPr>
-              <w:t>LastModifyUserId</w:t>
-            </w:r>
-          </w:p>
-        </w:tc>
-        <w:tc>
-          <w:tcPr>
-            <w:tcW w:w="1376" w:type="dxa"/>
-            <w:tcBorders>
-              <w:top w:val="single" w:sz="4" w:space="0" w:color="000000"/>
-              <w:left w:val="single" w:sz="4" w:space="0" w:color="000000"/>
-              <w:bottom w:val="single" w:sz="4" w:space="0" w:color="000000"/>
-              <w:right w:val="single" w:sz="4" w:space="0" w:color="000000"/>
-            </w:tcBorders>
-            <w:shd w:val="clear" w:color="auto" w:fill="FFFFFF"/>
-            <w:tcMar>
-              <w:top w:w="0" w:type="dxa"/>
-              <w:left w:w="108" w:type="dxa"/>
-              <w:bottom w:w="0" w:type="dxa"/>
-              <w:right w:w="108" w:type="dxa"/>
-            </w:tcMar>
-          </w:tcPr>
-          <w:p>
-            <w:pPr>
-              <w:spacing w:before="20" w:after="20"/>
-              <w:jc w:val="left"/>
-              <w:rPr>
-                <w:rFonts w:ascii="宋体" w:eastAsia="宋体" w:hAnsi="宋体" w:cs="宋体"/>
-                <w:sz w:val="18"/>
-              </w:rPr>
-            </w:pPr>
-            <w:r>
-              <w:rPr>
-                <w:rFonts w:ascii="宋体" w:eastAsia="宋体" w:hAnsi="宋体" w:cs="宋体" w:hint="eastAsia"/>
-                <w:sz w:val="18"/>
-              </w:rPr>
-              <w:t>int</w:t>
-            </w:r>
-          </w:p>
-        </w:tc>
-        <w:tc>
-          <w:tcPr>
-            <w:tcW w:w="4712" w:type="dxa"/>
-            <w:tcBorders>
-              <w:top w:val="single" w:sz="4" w:space="0" w:color="000000"/>
-              <w:left w:val="single" w:sz="4" w:space="0" w:color="000000"/>
-              <w:bottom w:val="single" w:sz="4" w:space="0" w:color="000000"/>
-              <w:right w:val="single" w:sz="4" w:space="0" w:color="000000"/>
-            </w:tcBorders>
-            <w:shd w:val="clear" w:color="auto" w:fill="FFFFFF"/>
-            <w:tcMar>
-              <w:top w:w="0" w:type="dxa"/>
-              <w:left w:w="108" w:type="dxa"/>
-              <w:bottom w:w="0" w:type="dxa"/>
-              <w:right w:w="108" w:type="dxa"/>
-            </w:tcMar>
-          </w:tcPr>
-          <w:p>
-            <w:pPr>
-              <w:spacing w:before="20" w:after="20"/>
-              <w:jc w:val="left"/>
-              <w:rPr>
-                <w:rFonts w:ascii="宋体" w:eastAsia="宋体" w:hAnsi="宋体"/>
-                <w:sz w:val="18"/>
-              </w:rPr>
-            </w:pPr>
-          </w:p>
-        </w:tc>
-      </w:tr>
-      <w:tr>
-        <w:tc>
-          <w:tcPr>
-            <w:tcW w:w="680" w:type="dxa"/>
-            <w:tcBorders>
-              <w:top w:val="single" w:sz="4" w:space="0" w:color="000000"/>
-              <w:left w:val="single" w:sz="4" w:space="0" w:color="000000"/>
-              <w:bottom w:val="single" w:sz="4" w:space="0" w:color="000000"/>
-              <w:right w:val="single" w:sz="4" w:space="0" w:color="000000"/>
-            </w:tcBorders>
-            <w:shd w:val="clear" w:color="auto" w:fill="FFFFFF"/>
-            <w:tcMar>
-              <w:top w:w="0" w:type="dxa"/>
-              <w:left w:w="108" w:type="dxa"/>
-              <w:bottom w:w="0" w:type="dxa"/>
-              <w:right w:w="108" w:type="dxa"/>
-            </w:tcMar>
-          </w:tcPr>
-          <w:p>
-            <w:pPr>
-              <w:spacing w:before="20" w:after="20"/>
-              <w:jc w:val="left"/>
-              <w:rPr>
-                <w:rFonts w:ascii="宋体" w:eastAsia="宋体" w:hAnsi="宋体" w:cs="宋体"/>
-                <w:sz w:val="18"/>
-              </w:rPr>
-            </w:pPr>
-          </w:p>
-        </w:tc>
-        <w:tc>
-          <w:tcPr>
-            <w:tcW w:w="1656" w:type="dxa"/>
-            <w:tcBorders>
-              <w:top w:val="single" w:sz="4" w:space="0" w:color="000000"/>
-              <w:left w:val="single" w:sz="4" w:space="0" w:color="000000"/>
-              <w:bottom w:val="single" w:sz="4" w:space="0" w:color="000000"/>
-              <w:right w:val="single" w:sz="4" w:space="0" w:color="000000"/>
-            </w:tcBorders>
-            <w:shd w:val="clear" w:color="auto" w:fill="FFFFFF"/>
-            <w:tcMar>
-              <w:top w:w="0" w:type="dxa"/>
-              <w:left w:w="108" w:type="dxa"/>
-              <w:bottom w:w="0" w:type="dxa"/>
-              <w:right w:w="108" w:type="dxa"/>
-            </w:tcMar>
-          </w:tcPr>
-          <w:p>
-            <w:pPr>
-              <w:spacing w:before="20" w:after="20"/>
-              <w:jc w:val="left"/>
-              <w:rPr>
-                <w:rFonts w:ascii="宋体" w:eastAsia="宋体" w:hAnsi="宋体"/>
-                <w:sz w:val="18"/>
-              </w:rPr>
-            </w:pPr>
-            <w:r>
-              <w:rPr>
-                <w:rFonts w:ascii="宋体" w:eastAsia="宋体" w:hAnsi="宋体"/>
-                <w:sz w:val="18"/>
-              </w:rPr>
-              <w:t>LastModifyTime</w:t>
-            </w:r>
-          </w:p>
-        </w:tc>
-        <w:tc>
-          <w:tcPr>
-            <w:tcW w:w="1376" w:type="dxa"/>
-            <w:tcBorders>
-              <w:top w:val="single" w:sz="4" w:space="0" w:color="000000"/>
-              <w:left w:val="single" w:sz="4" w:space="0" w:color="000000"/>
-              <w:bottom w:val="single" w:sz="4" w:space="0" w:color="000000"/>
-              <w:right w:val="single" w:sz="4" w:space="0" w:color="000000"/>
-            </w:tcBorders>
-            <w:shd w:val="clear" w:color="auto" w:fill="FFFFFF"/>
-            <w:tcMar>
-              <w:top w:w="0" w:type="dxa"/>
-              <w:left w:w="108" w:type="dxa"/>
-              <w:bottom w:w="0" w:type="dxa"/>
-              <w:right w:w="108" w:type="dxa"/>
-            </w:tcMar>
-          </w:tcPr>
-          <w:p>
-            <w:pPr>
-              <w:spacing w:before="20" w:after="20"/>
-              <w:jc w:val="left"/>
-              <w:rPr>
-                <w:rFonts w:ascii="宋体" w:eastAsia="宋体" w:hAnsi="宋体" w:cs="宋体"/>
-                <w:sz w:val="18"/>
-              </w:rPr>
-            </w:pPr>
-            <w:r>
-              <w:rPr>
-                <w:rFonts w:ascii="宋体" w:eastAsia="宋体" w:hAnsi="宋体" w:cs="宋体"/>
-                <w:sz w:val="18"/>
-              </w:rPr>
-              <w:t>DateTime</w:t>
-            </w:r>
-          </w:p>
-        </w:tc>
-        <w:tc>
-          <w:tcPr>
-            <w:tcW w:w="4712" w:type="dxa"/>
+            <w:tcW w:w="4703" w:type="dxa"/>
             <w:tcBorders>
               <w:top w:val="single" w:sz="4" w:space="0" w:color="000000"/>
               <w:left w:val="single" w:sz="4" w:space="0" w:color="000000"/>
@@ -25122,8 +25013,8 @@
       <w:tblGrid>
         <w:gridCol w:w="483"/>
         <w:gridCol w:w="1656"/>
-        <w:gridCol w:w="1381"/>
-        <w:gridCol w:w="4904"/>
+        <w:gridCol w:w="1401"/>
+        <w:gridCol w:w="4884"/>
       </w:tblGrid>
       <w:tr>
         <w:tc>
@@ -25445,7 +25336,6 @@
                 <w:rFonts w:ascii="宋体" w:eastAsia="宋体" w:hAnsi="宋体" w:cs="宋体" w:hint="eastAsia"/>
                 <w:sz w:val="18"/>
               </w:rPr>
-              <w:lastRenderedPageBreak/>
               <w:t>2</w:t>
             </w:r>
           </w:p>
@@ -25608,6 +25498,7 @@
                 <w:rFonts w:ascii="宋体" w:eastAsia="宋体" w:hAnsi="宋体" w:cs="宋体" w:hint="eastAsia"/>
                 <w:sz w:val="18"/>
               </w:rPr>
+              <w:lastRenderedPageBreak/>
               <w:t>3</w:t>
             </w:r>
           </w:p>
@@ -25675,17 +25566,17 @@
             </w:pPr>
             <w:r>
               <w:rPr>
-                <w:rFonts w:ascii="宋体" w:eastAsia="宋体" w:hAnsi="宋体"/>
-                <w:sz w:val="18"/>
-              </w:rPr>
-              <w:t>varchar</w:t>
+                <w:rFonts w:ascii="宋体" w:eastAsia="宋体" w:hAnsi="宋体" w:cs="宋体"/>
+                <w:sz w:val="18"/>
+              </w:rPr>
+              <w:t>N</w:t>
             </w:r>
             <w:r>
               <w:rPr>
                 <w:rFonts w:ascii="宋体" w:eastAsia="宋体" w:hAnsi="宋体" w:cs="宋体" w:hint="eastAsia"/>
                 <w:sz w:val="18"/>
               </w:rPr>
-              <w:t xml:space="preserve"> </w:t>
+              <w:t xml:space="preserve">varchar </w:t>
             </w:r>
             <w:r>
               <w:rPr>
@@ -25939,58 +25830,50 @@
               <w:spacing w:before="20" w:after="20"/>
               <w:jc w:val="left"/>
               <w:rPr>
+                <w:rFonts w:ascii="宋体" w:eastAsia="宋体" w:hAnsi="宋体" w:cs="宋体"/>
+              </w:rPr>
+            </w:pPr>
+            <w:r>
+              <w:rPr>
                 <w:rFonts w:ascii="宋体" w:eastAsia="宋体" w:hAnsi="宋体"/>
                 <w:sz w:val="18"/>
               </w:rPr>
+              <w:t>SortCode</w:t>
+            </w:r>
+          </w:p>
+        </w:tc>
+        <w:tc>
+          <w:tcPr>
+            <w:tcW w:w="1381" w:type="dxa"/>
+            <w:tcBorders>
+              <w:top w:val="single" w:sz="4" w:space="0" w:color="000000"/>
+              <w:left w:val="single" w:sz="4" w:space="0" w:color="000000"/>
+              <w:bottom w:val="single" w:sz="4" w:space="0" w:color="000000"/>
+              <w:right w:val="single" w:sz="4" w:space="0" w:color="000000"/>
+            </w:tcBorders>
+            <w:shd w:val="clear" w:color="auto" w:fill="FFFFFF"/>
+            <w:tcMar>
+              <w:top w:w="0" w:type="dxa"/>
+              <w:left w:w="108" w:type="dxa"/>
+              <w:bottom w:w="0" w:type="dxa"/>
+              <w:right w:w="108" w:type="dxa"/>
+            </w:tcMar>
+          </w:tcPr>
+          <w:p>
+            <w:pPr>
+              <w:spacing w:before="20" w:after="20"/>
+              <w:jc w:val="left"/>
+              <w:rPr>
+                <w:rFonts w:ascii="宋体" w:eastAsia="宋体" w:hAnsi="宋体" w:cs="宋体"/>
+                <w:sz w:val="18"/>
+              </w:rPr>
             </w:pPr>
             <w:r>
               <w:rPr>
                 <w:rFonts w:ascii="宋体" w:eastAsia="宋体" w:hAnsi="宋体"/>
                 <w:sz w:val="18"/>
               </w:rPr>
-              <w:t>Remark</w:t>
-            </w:r>
-          </w:p>
-        </w:tc>
-        <w:tc>
-          <w:tcPr>
-            <w:tcW w:w="1381" w:type="dxa"/>
-            <w:tcBorders>
-              <w:top w:val="single" w:sz="4" w:space="0" w:color="000000"/>
-              <w:left w:val="single" w:sz="4" w:space="0" w:color="000000"/>
-              <w:bottom w:val="single" w:sz="4" w:space="0" w:color="000000"/>
-              <w:right w:val="single" w:sz="4" w:space="0" w:color="000000"/>
-            </w:tcBorders>
-            <w:shd w:val="clear" w:color="auto" w:fill="FFFFFF"/>
-            <w:tcMar>
-              <w:top w:w="0" w:type="dxa"/>
-              <w:left w:w="108" w:type="dxa"/>
-              <w:bottom w:w="0" w:type="dxa"/>
-              <w:right w:w="108" w:type="dxa"/>
-            </w:tcMar>
-          </w:tcPr>
-          <w:p>
-            <w:pPr>
-              <w:spacing w:before="20" w:after="20"/>
-              <w:jc w:val="left"/>
-              <w:rPr>
-                <w:rFonts w:ascii="宋体" w:eastAsia="宋体" w:hAnsi="宋体" w:cs="宋体"/>
-                <w:sz w:val="18"/>
-              </w:rPr>
-            </w:pPr>
-            <w:r>
-              <w:rPr>
-                <w:rFonts w:ascii="宋体" w:eastAsia="宋体" w:hAnsi="宋体" w:cs="宋体"/>
-                <w:sz w:val="18"/>
-              </w:rPr>
-              <w:t>N</w:t>
-            </w:r>
-            <w:r>
-              <w:rPr>
-                <w:rFonts w:ascii="宋体" w:eastAsia="宋体" w:hAnsi="宋体" w:cs="宋体" w:hint="eastAsia"/>
-                <w:sz w:val="18"/>
-              </w:rPr>
-              <w:t>varchar(50)</w:t>
+              <w:t>int</w:t>
             </w:r>
           </w:p>
         </w:tc>
@@ -26015,12 +25898,17 @@
             <w:pPr>
               <w:spacing w:before="20" w:after="20"/>
               <w:jc w:val="left"/>
-            </w:pPr>
-            <w:r>
-              <w:rPr>
-                <w:rFonts w:hint="eastAsia"/>
-              </w:rPr>
-              <w:t>备注</w:t>
+              <w:rPr>
+                <w:rFonts w:ascii="宋体" w:eastAsia="宋体" w:hAnsi="宋体" w:cs="宋体"/>
+                <w:sz w:val="18"/>
+              </w:rPr>
+            </w:pPr>
+            <w:r>
+              <w:rPr>
+                <w:rFonts w:ascii="宋体" w:eastAsia="宋体" w:hAnsi="宋体" w:hint="eastAsia"/>
+                <w:sz w:val="18"/>
+              </w:rPr>
+              <w:t>排序码</w:t>
             </w:r>
           </w:p>
         </w:tc>
@@ -26046,6 +25934,32 @@
           <w:p>
             <w:pPr>
               <w:spacing w:before="20" w:after="20"/>
+              <w:rPr>
+                <w:rFonts w:ascii="宋体" w:eastAsia="宋体" w:hAnsi="宋体" w:cs="宋体"/>
+              </w:rPr>
+            </w:pPr>
+          </w:p>
+        </w:tc>
+        <w:tc>
+          <w:tcPr>
+            <w:tcW w:w="1656" w:type="dxa"/>
+            <w:tcBorders>
+              <w:top w:val="single" w:sz="4" w:space="0" w:color="000000"/>
+              <w:left w:val="single" w:sz="4" w:space="0" w:color="000000"/>
+              <w:bottom w:val="single" w:sz="4" w:space="0" w:color="000000"/>
+              <w:right w:val="single" w:sz="4" w:space="0" w:color="000000"/>
+            </w:tcBorders>
+            <w:shd w:val="clear" w:color="auto" w:fill="FFFFFF"/>
+            <w:tcMar>
+              <w:top w:w="0" w:type="dxa"/>
+              <w:left w:w="108" w:type="dxa"/>
+              <w:bottom w:w="0" w:type="dxa"/>
+              <w:right w:w="108" w:type="dxa"/>
+            </w:tcMar>
+          </w:tcPr>
+          <w:p>
+            <w:pPr>
+              <w:spacing w:before="20" w:after="20"/>
               <w:jc w:val="left"/>
               <w:rPr>
                 <w:rFonts w:ascii="宋体" w:eastAsia="宋体" w:hAnsi="宋体" w:cs="宋体"/>
@@ -26057,41 +25971,7 @@
                 <w:rFonts w:ascii="宋体" w:eastAsia="宋体" w:hAnsi="宋体" w:cs="宋体" w:hint="eastAsia"/>
                 <w:sz w:val="18"/>
               </w:rPr>
-              <w:t>6</w:t>
-            </w:r>
-          </w:p>
-        </w:tc>
-        <w:tc>
-          <w:tcPr>
-            <w:tcW w:w="1656" w:type="dxa"/>
-            <w:tcBorders>
-              <w:top w:val="single" w:sz="4" w:space="0" w:color="000000"/>
-              <w:left w:val="single" w:sz="4" w:space="0" w:color="000000"/>
-              <w:bottom w:val="single" w:sz="4" w:space="0" w:color="000000"/>
-              <w:right w:val="single" w:sz="4" w:space="0" w:color="000000"/>
-            </w:tcBorders>
-            <w:shd w:val="clear" w:color="auto" w:fill="FFFFFF"/>
-            <w:tcMar>
-              <w:top w:w="0" w:type="dxa"/>
-              <w:left w:w="108" w:type="dxa"/>
-              <w:bottom w:w="0" w:type="dxa"/>
-              <w:right w:w="108" w:type="dxa"/>
-            </w:tcMar>
-          </w:tcPr>
-          <w:p>
-            <w:pPr>
-              <w:spacing w:before="20" w:after="20"/>
-              <w:jc w:val="left"/>
-              <w:rPr>
-                <w:rFonts w:ascii="宋体" w:eastAsia="宋体" w:hAnsi="宋体" w:cs="宋体"/>
-              </w:rPr>
-            </w:pPr>
-            <w:r>
-              <w:rPr>
-                <w:rFonts w:ascii="宋体" w:eastAsia="宋体" w:hAnsi="宋体"/>
-                <w:sz w:val="18"/>
-              </w:rPr>
-              <w:t>IsDefault</w:t>
+              <w:t>IsEnableMark</w:t>
             </w:r>
           </w:p>
         </w:tc>
@@ -26115,16 +25995,19 @@
           <w:p>
             <w:pPr>
               <w:spacing w:before="20" w:after="20"/>
-              <w:jc w:val="left"/>
-              <w:rPr>
-                <w:rFonts w:ascii="宋体" w:eastAsia="宋体" w:hAnsi="宋体" w:cs="宋体"/>
-                <w:sz w:val="18"/>
-              </w:rPr>
-            </w:pPr>
-            <w:r>
-              <w:rPr>
-                <w:rFonts w:ascii="宋体" w:eastAsia="宋体" w:hAnsi="宋体"/>
-                <w:sz w:val="18"/>
+              <w:rPr>
+                <w:rFonts w:ascii="Helvetica" w:hAnsi="Helvetica" w:cs="Helvetica"/>
+                <w:color w:val="000000"/>
+                <w:szCs w:val="21"/>
+                <w:shd w:val="clear" w:color="auto" w:fill="FFFFFF"/>
+              </w:rPr>
+            </w:pPr>
+            <w:r>
+              <w:rPr>
+                <w:rFonts w:ascii="Helvetica" w:hAnsi="Helvetica" w:cs="Helvetica" w:hint="eastAsia"/>
+                <w:color w:val="000000"/>
+                <w:szCs w:val="21"/>
+                <w:shd w:val="clear" w:color="auto" w:fill="FFFFFF"/>
               </w:rPr>
               <w:t>bit</w:t>
             </w:r>
@@ -26152,15 +26035,29 @@
               <w:spacing w:before="20" w:after="20"/>
               <w:jc w:val="left"/>
               <w:rPr>
-                <w:rFonts w:ascii="宋体" w:eastAsia="宋体" w:hAnsi="宋体" w:cs="宋体"/>
-              </w:rPr>
-            </w:pPr>
-            <w:r>
-              <w:rPr>
-                <w:rFonts w:ascii="宋体" w:eastAsia="宋体" w:hAnsi="宋体" w:hint="eastAsia"/>
-                <w:sz w:val="18"/>
-              </w:rPr>
-              <w:t>默认</w:t>
+                <w:rFonts w:ascii="Helvetica" w:hAnsi="Helvetica" w:cs="Helvetica"/>
+                <w:color w:val="000000"/>
+                <w:szCs w:val="21"/>
+                <w:shd w:val="clear" w:color="auto" w:fill="FFFFFF"/>
+              </w:rPr>
+            </w:pPr>
+            <w:r>
+              <w:rPr>
+                <w:rFonts w:ascii="Helvetica" w:hAnsi="Helvetica" w:cs="Helvetica" w:hint="eastAsia"/>
+                <w:color w:val="000000"/>
+                <w:szCs w:val="21"/>
+                <w:shd w:val="clear" w:color="auto" w:fill="FFFFFF"/>
+              </w:rPr>
+              <w:t>是否</w:t>
+            </w:r>
+            <w:r>
+              <w:rPr>
+                <w:rFonts w:ascii="Helvetica" w:hAnsi="Helvetica" w:cs="Helvetica" w:hint="eastAsia"/>
+                <w:color w:val="000000"/>
+                <w:szCs w:val="21"/>
+                <w:shd w:val="clear" w:color="auto" w:fill="FFFFFF"/>
+              </w:rPr>
+              <w:t>启用</w:t>
             </w:r>
           </w:p>
         </w:tc>
@@ -26192,81 +26089,99 @@
                 <w:sz w:val="18"/>
               </w:rPr>
             </w:pPr>
+          </w:p>
+        </w:tc>
+        <w:tc>
+          <w:tcPr>
+            <w:tcW w:w="1656" w:type="dxa"/>
+            <w:tcBorders>
+              <w:top w:val="single" w:sz="4" w:space="0" w:color="000000"/>
+              <w:left w:val="single" w:sz="4" w:space="0" w:color="000000"/>
+              <w:bottom w:val="single" w:sz="4" w:space="0" w:color="000000"/>
+              <w:right w:val="single" w:sz="4" w:space="0" w:color="000000"/>
+            </w:tcBorders>
+            <w:shd w:val="clear" w:color="auto" w:fill="FFFFFF"/>
+            <w:tcMar>
+              <w:top w:w="0" w:type="dxa"/>
+              <w:left w:w="108" w:type="dxa"/>
+              <w:bottom w:w="0" w:type="dxa"/>
+              <w:right w:w="108" w:type="dxa"/>
+            </w:tcMar>
+          </w:tcPr>
+          <w:p>
+            <w:pPr>
+              <w:spacing w:before="20" w:after="20"/>
+              <w:jc w:val="left"/>
+              <w:rPr>
+                <w:rFonts w:ascii="宋体" w:eastAsia="宋体" w:hAnsi="宋体"/>
+                <w:sz w:val="18"/>
+              </w:rPr>
+            </w:pPr>
+            <w:r>
+              <w:rPr>
+                <w:rFonts w:ascii="宋体" w:eastAsia="宋体" w:hAnsi="宋体"/>
+                <w:sz w:val="18"/>
+              </w:rPr>
+              <w:t>Remark</w:t>
+            </w:r>
+          </w:p>
+        </w:tc>
+        <w:tc>
+          <w:tcPr>
+            <w:tcW w:w="1381" w:type="dxa"/>
+            <w:tcBorders>
+              <w:top w:val="single" w:sz="4" w:space="0" w:color="000000"/>
+              <w:left w:val="single" w:sz="4" w:space="0" w:color="000000"/>
+              <w:bottom w:val="single" w:sz="4" w:space="0" w:color="000000"/>
+              <w:right w:val="single" w:sz="4" w:space="0" w:color="000000"/>
+            </w:tcBorders>
+            <w:shd w:val="clear" w:color="auto" w:fill="FFFFFF"/>
+            <w:tcMar>
+              <w:top w:w="0" w:type="dxa"/>
+              <w:left w:w="108" w:type="dxa"/>
+              <w:bottom w:w="0" w:type="dxa"/>
+              <w:right w:w="108" w:type="dxa"/>
+            </w:tcMar>
+          </w:tcPr>
+          <w:p>
+            <w:pPr>
+              <w:spacing w:before="20" w:after="20"/>
+              <w:jc w:val="left"/>
+              <w:rPr>
+                <w:rFonts w:ascii="宋体" w:eastAsia="宋体" w:hAnsi="宋体" w:cs="宋体"/>
+                <w:sz w:val="18"/>
+              </w:rPr>
+            </w:pPr>
+            <w:r>
+              <w:rPr>
+                <w:rFonts w:ascii="宋体" w:eastAsia="宋体" w:hAnsi="宋体" w:cs="宋体"/>
+                <w:sz w:val="18"/>
+              </w:rPr>
+              <w:t>N</w:t>
+            </w:r>
             <w:r>
               <w:rPr>
                 <w:rFonts w:ascii="宋体" w:eastAsia="宋体" w:hAnsi="宋体" w:cs="宋体" w:hint="eastAsia"/>
                 <w:sz w:val="18"/>
               </w:rPr>
-              <w:t>7</w:t>
-            </w:r>
-          </w:p>
-        </w:tc>
-        <w:tc>
-          <w:tcPr>
-            <w:tcW w:w="1656" w:type="dxa"/>
-            <w:tcBorders>
-              <w:top w:val="single" w:sz="4" w:space="0" w:color="000000"/>
-              <w:left w:val="single" w:sz="4" w:space="0" w:color="000000"/>
-              <w:bottom w:val="single" w:sz="4" w:space="0" w:color="000000"/>
-              <w:right w:val="single" w:sz="4" w:space="0" w:color="000000"/>
-            </w:tcBorders>
-            <w:shd w:val="clear" w:color="auto" w:fill="FFFFFF"/>
-            <w:tcMar>
-              <w:top w:w="0" w:type="dxa"/>
-              <w:left w:w="108" w:type="dxa"/>
-              <w:bottom w:w="0" w:type="dxa"/>
-              <w:right w:w="108" w:type="dxa"/>
-            </w:tcMar>
-          </w:tcPr>
-          <w:p>
-            <w:pPr>
-              <w:spacing w:before="20" w:after="20"/>
-              <w:jc w:val="left"/>
-              <w:rPr>
-                <w:rFonts w:ascii="宋体" w:eastAsia="宋体" w:hAnsi="宋体" w:cs="宋体"/>
-              </w:rPr>
-            </w:pPr>
-            <w:r>
-              <w:rPr>
-                <w:rFonts w:ascii="宋体" w:eastAsia="宋体" w:hAnsi="宋体"/>
-                <w:sz w:val="18"/>
-              </w:rPr>
-              <w:t>SortCode</w:t>
-            </w:r>
-          </w:p>
-        </w:tc>
-        <w:tc>
-          <w:tcPr>
-            <w:tcW w:w="1381" w:type="dxa"/>
-            <w:tcBorders>
-              <w:top w:val="single" w:sz="4" w:space="0" w:color="000000"/>
-              <w:left w:val="single" w:sz="4" w:space="0" w:color="000000"/>
-              <w:bottom w:val="single" w:sz="4" w:space="0" w:color="000000"/>
-              <w:right w:val="single" w:sz="4" w:space="0" w:color="000000"/>
-            </w:tcBorders>
-            <w:shd w:val="clear" w:color="auto" w:fill="FFFFFF"/>
-            <w:tcMar>
-              <w:top w:w="0" w:type="dxa"/>
-              <w:left w:w="108" w:type="dxa"/>
-              <w:bottom w:w="0" w:type="dxa"/>
-              <w:right w:w="108" w:type="dxa"/>
-            </w:tcMar>
-          </w:tcPr>
-          <w:p>
-            <w:pPr>
-              <w:spacing w:before="20" w:after="20"/>
-              <w:jc w:val="left"/>
-              <w:rPr>
-                <w:rFonts w:ascii="宋体" w:eastAsia="宋体" w:hAnsi="宋体" w:cs="宋体"/>
-                <w:sz w:val="18"/>
-              </w:rPr>
-            </w:pPr>
-            <w:r>
-              <w:rPr>
-                <w:rFonts w:ascii="宋体" w:eastAsia="宋体" w:hAnsi="宋体"/>
-                <w:sz w:val="18"/>
-              </w:rPr>
-              <w:t>int</w:t>
+              <w:t>varchar(</w:t>
+            </w:r>
+            <w:r>
+              <w:rPr>
+                <w:rFonts w:ascii="新宋体" w:eastAsia="新宋体" w:cs="新宋体"/>
+                <w:color w:val="000000"/>
+                <w:kern w:val="0"/>
+                <w:sz w:val="19"/>
+                <w:szCs w:val="19"/>
+              </w:rPr>
+              <w:t>200</w:t>
+            </w:r>
+            <w:r>
+              <w:rPr>
+                <w:rFonts w:ascii="宋体" w:eastAsia="宋体" w:hAnsi="宋体" w:cs="宋体" w:hint="eastAsia"/>
+                <w:sz w:val="18"/>
+              </w:rPr>
+              <w:t>)</w:t>
             </w:r>
           </w:p>
         </w:tc>
@@ -26291,181 +26206,12 @@
             <w:pPr>
               <w:spacing w:before="20" w:after="20"/>
               <w:jc w:val="left"/>
-              <w:rPr>
-                <w:rFonts w:ascii="宋体" w:eastAsia="宋体" w:hAnsi="宋体" w:cs="宋体"/>
-                <w:sz w:val="18"/>
-              </w:rPr>
-            </w:pPr>
-            <w:r>
-              <w:rPr>
-                <w:rFonts w:ascii="宋体" w:eastAsia="宋体" w:hAnsi="宋体" w:hint="eastAsia"/>
-                <w:sz w:val="18"/>
-              </w:rPr>
-              <w:t>排序码</w:t>
-            </w:r>
-          </w:p>
-        </w:tc>
-      </w:tr>
-      <w:tr>
-        <w:tc>
-          <w:tcPr>
-            <w:tcW w:w="483" w:type="dxa"/>
-            <w:tcBorders>
-              <w:top w:val="single" w:sz="4" w:space="0" w:color="000000"/>
-              <w:left w:val="single" w:sz="4" w:space="0" w:color="000000"/>
-              <w:bottom w:val="single" w:sz="4" w:space="0" w:color="000000"/>
-              <w:right w:val="single" w:sz="4" w:space="0" w:color="000000"/>
-            </w:tcBorders>
-            <w:shd w:val="clear" w:color="auto" w:fill="FFFFFF"/>
-            <w:tcMar>
-              <w:top w:w="0" w:type="dxa"/>
-              <w:left w:w="108" w:type="dxa"/>
-              <w:bottom w:w="0" w:type="dxa"/>
-              <w:right w:w="108" w:type="dxa"/>
-            </w:tcMar>
-          </w:tcPr>
-          <w:p>
-            <w:pPr>
-              <w:spacing w:before="20" w:after="20"/>
-              <w:rPr>
-                <w:rFonts w:ascii="宋体" w:eastAsia="宋体" w:hAnsi="宋体" w:cs="宋体"/>
-              </w:rPr>
-            </w:pPr>
-            <w:r>
-              <w:rPr>
-                <w:rFonts w:ascii="宋体" w:eastAsia="宋体" w:hAnsi="宋体" w:cs="宋体" w:hint="eastAsia"/>
-              </w:rPr>
-              <w:t>9</w:t>
-            </w:r>
-          </w:p>
-        </w:tc>
-        <w:tc>
-          <w:tcPr>
-            <w:tcW w:w="1656" w:type="dxa"/>
-            <w:tcBorders>
-              <w:top w:val="single" w:sz="4" w:space="0" w:color="000000"/>
-              <w:left w:val="single" w:sz="4" w:space="0" w:color="000000"/>
-              <w:bottom w:val="single" w:sz="4" w:space="0" w:color="000000"/>
-              <w:right w:val="single" w:sz="4" w:space="0" w:color="000000"/>
-            </w:tcBorders>
-            <w:shd w:val="clear" w:color="auto" w:fill="FFFFFF"/>
-            <w:tcMar>
-              <w:top w:w="0" w:type="dxa"/>
-              <w:left w:w="108" w:type="dxa"/>
-              <w:bottom w:w="0" w:type="dxa"/>
-              <w:right w:w="108" w:type="dxa"/>
-            </w:tcMar>
-          </w:tcPr>
-          <w:p>
-            <w:pPr>
-              <w:spacing w:before="20" w:after="20"/>
-              <w:jc w:val="left"/>
-              <w:rPr>
-                <w:rFonts w:ascii="宋体" w:eastAsia="宋体" w:hAnsi="宋体" w:cs="宋体"/>
-                <w:sz w:val="18"/>
-              </w:rPr>
-            </w:pPr>
-            <w:r>
-              <w:rPr>
-                <w:rFonts w:ascii="宋体" w:eastAsia="宋体" w:hAnsi="宋体" w:cs="宋体" w:hint="eastAsia"/>
-                <w:sz w:val="18"/>
-              </w:rPr>
-              <w:t>IsEnableMark</w:t>
-            </w:r>
-          </w:p>
-        </w:tc>
-        <w:tc>
-          <w:tcPr>
-            <w:tcW w:w="1381" w:type="dxa"/>
-            <w:tcBorders>
-              <w:top w:val="single" w:sz="4" w:space="0" w:color="000000"/>
-              <w:left w:val="single" w:sz="4" w:space="0" w:color="000000"/>
-              <w:bottom w:val="single" w:sz="4" w:space="0" w:color="000000"/>
-              <w:right w:val="single" w:sz="4" w:space="0" w:color="000000"/>
-            </w:tcBorders>
-            <w:shd w:val="clear" w:color="auto" w:fill="FFFFFF"/>
-            <w:tcMar>
-              <w:top w:w="0" w:type="dxa"/>
-              <w:left w:w="108" w:type="dxa"/>
-              <w:bottom w:w="0" w:type="dxa"/>
-              <w:right w:w="108" w:type="dxa"/>
-            </w:tcMar>
-          </w:tcPr>
-          <w:p>
-            <w:pPr>
-              <w:spacing w:before="20" w:after="20"/>
-              <w:rPr>
-                <w:rFonts w:ascii="Helvetica" w:hAnsi="Helvetica" w:cs="Helvetica"/>
-                <w:color w:val="000000"/>
-                <w:szCs w:val="21"/>
-                <w:shd w:val="clear" w:color="auto" w:fill="FFFFFF"/>
-              </w:rPr>
-            </w:pPr>
-            <w:r>
-              <w:rPr>
-                <w:rFonts w:ascii="Helvetica" w:hAnsi="Helvetica" w:cs="Helvetica"/>
-                <w:color w:val="000000"/>
-                <w:szCs w:val="21"/>
-                <w:shd w:val="clear" w:color="auto" w:fill="FFFFFF"/>
-              </w:rPr>
-              <w:t>B</w:t>
-            </w:r>
-            <w:r>
-              <w:rPr>
-                <w:rFonts w:ascii="Helvetica" w:hAnsi="Helvetica" w:cs="Helvetica" w:hint="eastAsia"/>
-                <w:color w:val="000000"/>
-                <w:szCs w:val="21"/>
-                <w:shd w:val="clear" w:color="auto" w:fill="FFFFFF"/>
-              </w:rPr>
-              <w:t>it</w:t>
-            </w:r>
-          </w:p>
-        </w:tc>
-        <w:tc>
-          <w:tcPr>
-            <w:tcW w:w="4904" w:type="dxa"/>
-            <w:tcBorders>
-              <w:top w:val="single" w:sz="4" w:space="0" w:color="000000"/>
-              <w:left w:val="single" w:sz="4" w:space="0" w:color="000000"/>
-              <w:bottom w:val="single" w:sz="4" w:space="0" w:color="000000"/>
-              <w:right w:val="single" w:sz="4" w:space="0" w:color="000000"/>
-            </w:tcBorders>
-            <w:shd w:val="clear" w:color="auto" w:fill="FFFFFF"/>
-            <w:tcMar>
-              <w:top w:w="0" w:type="dxa"/>
-              <w:left w:w="108" w:type="dxa"/>
-              <w:bottom w:w="0" w:type="dxa"/>
-              <w:right w:w="108" w:type="dxa"/>
-            </w:tcMar>
-          </w:tcPr>
-          <w:p>
-            <w:pPr>
-              <w:spacing w:before="20" w:after="20"/>
-              <w:jc w:val="left"/>
-              <w:rPr>
-                <w:rFonts w:ascii="Helvetica" w:hAnsi="Helvetica" w:cs="Helvetica"/>
-                <w:color w:val="000000"/>
-                <w:szCs w:val="21"/>
-                <w:shd w:val="clear" w:color="auto" w:fill="FFFFFF"/>
-              </w:rPr>
-            </w:pPr>
-            <w:r>
-              <w:rPr>
-                <w:rFonts w:ascii="Helvetica" w:hAnsi="Helvetica" w:cs="Helvetica" w:hint="eastAsia"/>
-                <w:color w:val="000000"/>
-                <w:szCs w:val="21"/>
-                <w:shd w:val="clear" w:color="auto" w:fill="FFFFFF"/>
-              </w:rPr>
-              <w:t>是否</w:t>
-            </w:r>
-            <w:r>
-              <w:rPr>
-                <w:rFonts w:ascii="Helvetica" w:hAnsi="Helvetica" w:cs="Helvetica" w:hint="eastAsia"/>
-                <w:color w:val="000000"/>
-                <w:szCs w:val="21"/>
-                <w:shd w:val="clear" w:color="auto" w:fill="FFFFFF"/>
-              </w:rPr>
-              <w:t>启用</w:t>
+            </w:pPr>
+            <w:r>
+              <w:rPr>
+                <w:rFonts w:hint="eastAsia"/>
+              </w:rPr>
+              <w:t>备注</w:t>
             </w:r>
           </w:p>
         </w:tc>

</xml_diff>